<commit_message>
Added test data and ignores temporary file.
</commit_message>
<xml_diff>
--- a/ITC106 - Programming Principles/Assessment 4/Populations Demograohics Test Data.docx
+++ b/ITC106 - Programming Principles/Assessment 4/Populations Demograohics Test Data.docx
@@ -85,46 +85,63 @@
                 <w:bCs w:val="0"/>
               </w:rPr>
             </w:pPr>
-          </w:p>
-        </w:tc>
-        <w:tc>
-          <w:tcPr>
-            <w:tcW w:w="2254" w:type="dxa"/>
-          </w:tcPr>
-          <w:p>
-            <w:pPr>
-              <w:cnfStyle w:val="000000100000" w:firstRow="0" w:lastRow="0" w:firstColumn="0" w:lastColumn="0" w:oddVBand="0" w:evenVBand="0" w:oddHBand="1" w:evenHBand="0" w:firstRowFirstColumn="0" w:firstRowLastColumn="0" w:lastRowFirstColumn="0" w:lastRowLastColumn="0"/>
-            </w:pPr>
-          </w:p>
-        </w:tc>
-        <w:tc>
-          <w:tcPr>
-            <w:tcW w:w="2254" w:type="dxa"/>
-          </w:tcPr>
-          <w:p>
-            <w:pPr>
-              <w:cnfStyle w:val="000000100000" w:firstRow="0" w:lastRow="0" w:firstColumn="0" w:lastColumn="0" w:oddVBand="0" w:evenVBand="0" w:oddHBand="1" w:evenHBand="0" w:firstRowFirstColumn="0" w:firstRowLastColumn="0" w:lastRowFirstColumn="0" w:lastRowLastColumn="0"/>
-            </w:pPr>
-          </w:p>
-        </w:tc>
-        <w:tc>
-          <w:tcPr>
-            <w:tcW w:w="2254" w:type="dxa"/>
-          </w:tcPr>
-          <w:p>
-            <w:pPr>
-              <w:cnfStyle w:val="000000100000" w:firstRow="0" w:lastRow="0" w:firstColumn="0" w:lastColumn="0" w:oddVBand="0" w:evenVBand="0" w:oddHBand="1" w:evenHBand="0" w:firstRowFirstColumn="0" w:firstRowLastColumn="0" w:lastRowFirstColumn="0" w:lastRowLastColumn="0"/>
-              <w:rPr>
-                <w:i/>
-                <w:iCs/>
-              </w:rPr>
-            </w:pPr>
-            <w:r>
-              <w:rPr>
-                <w:i/>
-                <w:iCs/>
-              </w:rPr>
-              <w:t>Appendix 1</w:t>
+            <w:r>
+              <w:rPr>
+                <w:b w:val="0"/>
+                <w:bCs w:val="0"/>
+              </w:rPr>
+              <w:t>Invalid file name</w:t>
+            </w:r>
+          </w:p>
+        </w:tc>
+        <w:tc>
+          <w:tcPr>
+            <w:tcW w:w="2254" w:type="dxa"/>
+          </w:tcPr>
+          <w:p>
+            <w:pPr>
+              <w:cnfStyle w:val="000000100000" w:firstRow="0" w:lastRow="0" w:firstColumn="0" w:lastColumn="0" w:oddVBand="0" w:evenVBand="0" w:oddHBand="1" w:evenHBand="0" w:firstRowFirstColumn="0" w:firstRowLastColumn="0" w:lastRowFirstColumn="0" w:lastRowLastColumn="0"/>
+            </w:pPr>
+            <w:r>
+              <w:t>Check if it can handle incorrect file name.</w:t>
+            </w:r>
+          </w:p>
+        </w:tc>
+        <w:tc>
+          <w:tcPr>
+            <w:tcW w:w="2254" w:type="dxa"/>
+          </w:tcPr>
+          <w:p>
+            <w:pPr>
+              <w:cnfStyle w:val="000000100000" w:firstRow="0" w:lastRow="0" w:firstColumn="0" w:lastColumn="0" w:oddVBand="0" w:evenVBand="0" w:oddHBand="1" w:evenHBand="0" w:firstRowFirstColumn="0" w:firstRowLastColumn="0" w:lastRowFirstColumn="0" w:lastRowLastColumn="0"/>
+            </w:pPr>
+            <w:r>
+              <w:t>Output “Error: File not found”</w:t>
+            </w:r>
+            <w:r>
+              <w:t>.</w:t>
+            </w:r>
+          </w:p>
+        </w:tc>
+        <w:tc>
+          <w:tcPr>
+            <w:tcW w:w="2254" w:type="dxa"/>
+          </w:tcPr>
+          <w:p>
+            <w:pPr>
+              <w:cnfStyle w:val="000000100000" w:firstRow="0" w:lastRow="0" w:firstColumn="0" w:lastColumn="0" w:oddVBand="0" w:evenVBand="0" w:oddHBand="1" w:evenHBand="0" w:firstRowFirstColumn="0" w:firstRowLastColumn="0" w:lastRowFirstColumn="0" w:lastRowLastColumn="0"/>
+            </w:pPr>
+            <w:r>
+              <w:t>“Error: File not found”</w:t>
+            </w:r>
+            <w:r>
+              <w:t xml:space="preserve"> </w:t>
+            </w:r>
+            <w:r>
+              <w:t>outputted</w:t>
+            </w:r>
+            <w:r>
+              <w:t>.</w:t>
             </w:r>
           </w:p>
         </w:tc>
@@ -142,6 +159,13 @@
                 <w:bCs w:val="0"/>
               </w:rPr>
             </w:pPr>
+            <w:r>
+              <w:rPr>
+                <w:b w:val="0"/>
+                <w:bCs w:val="0"/>
+              </w:rPr>
+              <w:t>File name without path entered</w:t>
+            </w:r>
           </w:p>
         </w:tc>
         <w:tc>
@@ -152,6 +176,9 @@
             <w:pPr>
               <w:cnfStyle w:val="000000000000" w:firstRow="0" w:lastRow="0" w:firstColumn="0" w:lastColumn="0" w:oddVBand="0" w:evenVBand="0" w:oddHBand="0" w:evenHBand="0" w:firstRowFirstColumn="0" w:firstRowLastColumn="0" w:lastRowFirstColumn="0" w:lastRowLastColumn="0"/>
             </w:pPr>
+            <w:r>
+              <w:t>Check handling of file name.</w:t>
+            </w:r>
           </w:p>
         </w:tc>
         <w:tc>
@@ -162,6 +189,12 @@
             <w:pPr>
               <w:cnfStyle w:val="000000000000" w:firstRow="0" w:lastRow="0" w:firstColumn="0" w:lastColumn="0" w:oddVBand="0" w:evenVBand="0" w:oddHBand="0" w:evenHBand="0" w:firstRowFirstColumn="0" w:firstRowLastColumn="0" w:lastRowFirstColumn="0" w:lastRowLastColumn="0"/>
             </w:pPr>
+            <w:r>
+              <w:t>Output “Error: File not found”</w:t>
+            </w:r>
+            <w:r>
+              <w:t>.</w:t>
+            </w:r>
           </w:p>
         </w:tc>
         <w:tc>
@@ -171,17 +204,12 @@
           <w:p>
             <w:pPr>
               <w:cnfStyle w:val="000000000000" w:firstRow="0" w:lastRow="0" w:firstColumn="0" w:lastColumn="0" w:oddVBand="0" w:evenVBand="0" w:oddHBand="0" w:evenHBand="0" w:firstRowFirstColumn="0" w:firstRowLastColumn="0" w:lastRowFirstColumn="0" w:lastRowLastColumn="0"/>
-              <w:rPr>
-                <w:i/>
-                <w:iCs/>
-              </w:rPr>
-            </w:pPr>
-            <w:r>
-              <w:rPr>
-                <w:i/>
-                <w:iCs/>
-              </w:rPr>
-              <w:t>Appendix 2</w:t>
+            </w:pPr>
+            <w:r>
+              <w:t>“Error: File not found” outputted</w:t>
+            </w:r>
+            <w:r>
+              <w:t>.</w:t>
             </w:r>
           </w:p>
         </w:tc>
@@ -195,46 +223,68 @@
             <w:cnfStyle w:val="001000000000" w:firstRow="0" w:lastRow="0" w:firstColumn="1" w:lastColumn="0" w:oddVBand="0" w:evenVBand="0" w:oddHBand="0" w:evenHBand="0" w:firstRowFirstColumn="0" w:firstRowLastColumn="0" w:lastRowFirstColumn="0" w:lastRowLastColumn="0"/>
             <w:tcW w:w="2254" w:type="dxa"/>
           </w:tcPr>
-          <w:p/>
-        </w:tc>
-        <w:tc>
-          <w:tcPr>
-            <w:tcW w:w="2254" w:type="dxa"/>
-          </w:tcPr>
-          <w:p>
-            <w:pPr>
-              <w:cnfStyle w:val="000000100000" w:firstRow="0" w:lastRow="0" w:firstColumn="0" w:lastColumn="0" w:oddVBand="0" w:evenVBand="0" w:oddHBand="1" w:evenHBand="0" w:firstRowFirstColumn="0" w:firstRowLastColumn="0" w:lastRowFirstColumn="0" w:lastRowLastColumn="0"/>
-            </w:pPr>
-          </w:p>
-        </w:tc>
-        <w:tc>
-          <w:tcPr>
-            <w:tcW w:w="2254" w:type="dxa"/>
-          </w:tcPr>
-          <w:p>
-            <w:pPr>
-              <w:cnfStyle w:val="000000100000" w:firstRow="0" w:lastRow="0" w:firstColumn="0" w:lastColumn="0" w:oddVBand="0" w:evenVBand="0" w:oddHBand="1" w:evenHBand="0" w:firstRowFirstColumn="0" w:firstRowLastColumn="0" w:lastRowFirstColumn="0" w:lastRowLastColumn="0"/>
-            </w:pPr>
-          </w:p>
-        </w:tc>
-        <w:tc>
-          <w:tcPr>
-            <w:tcW w:w="2254" w:type="dxa"/>
-          </w:tcPr>
-          <w:p>
-            <w:pPr>
-              <w:cnfStyle w:val="000000100000" w:firstRow="0" w:lastRow="0" w:firstColumn="0" w:lastColumn="0" w:oddVBand="0" w:evenVBand="0" w:oddHBand="1" w:evenHBand="0" w:firstRowFirstColumn="0" w:firstRowLastColumn="0" w:lastRowFirstColumn="0" w:lastRowLastColumn="0"/>
-              <w:rPr>
-                <w:i/>
-                <w:iCs/>
-              </w:rPr>
-            </w:pPr>
-            <w:r>
-              <w:rPr>
-                <w:i/>
-                <w:iCs/>
-              </w:rPr>
-              <w:t>Appendix 3</w:t>
+          <w:p>
+            <w:pPr>
+              <w:rPr>
+                <w:b w:val="0"/>
+                <w:bCs w:val="0"/>
+              </w:rPr>
+            </w:pPr>
+            <w:r>
+              <w:rPr>
+                <w:b w:val="0"/>
+                <w:bCs w:val="0"/>
+              </w:rPr>
+              <w:t>F</w:t>
+            </w:r>
+            <w:r>
+              <w:rPr>
+                <w:b w:val="0"/>
+                <w:bCs w:val="0"/>
+              </w:rPr>
+              <w:t>ull correct path entered</w:t>
+            </w:r>
+          </w:p>
+        </w:tc>
+        <w:tc>
+          <w:tcPr>
+            <w:tcW w:w="2254" w:type="dxa"/>
+          </w:tcPr>
+          <w:p>
+            <w:pPr>
+              <w:cnfStyle w:val="000000100000" w:firstRow="0" w:lastRow="0" w:firstColumn="0" w:lastColumn="0" w:oddVBand="0" w:evenVBand="0" w:oddHBand="1" w:evenHBand="0" w:firstRowFirstColumn="0" w:firstRowLastColumn="0" w:lastRowFirstColumn="0" w:lastRowLastColumn="0"/>
+            </w:pPr>
+            <w:r>
+              <w:t>Check handling of file name</w:t>
+            </w:r>
+            <w:r>
+              <w:t>.</w:t>
+            </w:r>
+          </w:p>
+        </w:tc>
+        <w:tc>
+          <w:tcPr>
+            <w:tcW w:w="2254" w:type="dxa"/>
+          </w:tcPr>
+          <w:p>
+            <w:pPr>
+              <w:cnfStyle w:val="000000100000" w:firstRow="0" w:lastRow="0" w:firstColumn="0" w:lastColumn="0" w:oddVBand="0" w:evenVBand="0" w:oddHBand="1" w:evenHBand="0" w:firstRowFirstColumn="0" w:firstRowLastColumn="0" w:lastRowFirstColumn="0" w:lastRowLastColumn="0"/>
+            </w:pPr>
+            <w:r>
+              <w:t>Main menu outputted and user prompted to choose an option.</w:t>
+            </w:r>
+          </w:p>
+        </w:tc>
+        <w:tc>
+          <w:tcPr>
+            <w:tcW w:w="2254" w:type="dxa"/>
+          </w:tcPr>
+          <w:p>
+            <w:pPr>
+              <w:cnfStyle w:val="000000100000" w:firstRow="0" w:lastRow="0" w:firstColumn="0" w:lastColumn="0" w:oddVBand="0" w:evenVBand="0" w:oddHBand="1" w:evenHBand="0" w:firstRowFirstColumn="0" w:firstRowLastColumn="0" w:lastRowFirstColumn="0" w:lastRowLastColumn="0"/>
+            </w:pPr>
+            <w:r>
+              <w:t>Main menu displayed in list. The user is prompted to choose an option.</w:t>
             </w:r>
           </w:p>
         </w:tc>
@@ -252,6 +302,13 @@
                 <w:bCs w:val="0"/>
               </w:rPr>
             </w:pPr>
+            <w:r>
+              <w:rPr>
+                <w:b w:val="0"/>
+                <w:bCs w:val="0"/>
+              </w:rPr>
+              <w:t>From main menu “one” is entered.</w:t>
+            </w:r>
           </w:p>
         </w:tc>
         <w:tc>
@@ -262,6 +319,9 @@
             <w:pPr>
               <w:cnfStyle w:val="000000000000" w:firstRow="0" w:lastRow="0" w:firstColumn="0" w:lastColumn="0" w:oddVBand="0" w:evenVBand="0" w:oddHBand="0" w:evenHBand="0" w:firstRowFirstColumn="0" w:firstRowLastColumn="0" w:lastRowFirstColumn="0" w:lastRowLastColumn="0"/>
             </w:pPr>
+            <w:r>
+              <w:t>Check menu handling.</w:t>
+            </w:r>
           </w:p>
         </w:tc>
         <w:tc>
@@ -272,6 +332,9 @@
             <w:pPr>
               <w:cnfStyle w:val="000000000000" w:firstRow="0" w:lastRow="0" w:firstColumn="0" w:lastColumn="0" w:oddVBand="0" w:evenVBand="0" w:oddHBand="0" w:evenHBand="0" w:firstRowFirstColumn="0" w:firstRowLastColumn="0" w:lastRowFirstColumn="0" w:lastRowLastColumn="0"/>
             </w:pPr>
+            <w:r>
+              <w:t>User is told it’s an invalid option.</w:t>
+            </w:r>
           </w:p>
         </w:tc>
         <w:tc>
@@ -281,17 +344,9 @@
           <w:p>
             <w:pPr>
               <w:cnfStyle w:val="000000000000" w:firstRow="0" w:lastRow="0" w:firstColumn="0" w:lastColumn="0" w:oddVBand="0" w:evenVBand="0" w:oddHBand="0" w:evenHBand="0" w:firstRowFirstColumn="0" w:firstRowLastColumn="0" w:lastRowFirstColumn="0" w:lastRowLastColumn="0"/>
-              <w:rPr>
-                <w:i/>
-                <w:iCs/>
-              </w:rPr>
-            </w:pPr>
-            <w:r>
-              <w:rPr>
-                <w:i/>
-                <w:iCs/>
-              </w:rPr>
-              <w:t>Appendix 4</w:t>
+            </w:pPr>
+            <w:r>
+              <w:t>Output “Invalid option. Please try again” and menu reprinted.</w:t>
             </w:r>
           </w:p>
         </w:tc>
@@ -305,46 +360,72 @@
             <w:cnfStyle w:val="001000000000" w:firstRow="0" w:lastRow="0" w:firstColumn="1" w:lastColumn="0" w:oddVBand="0" w:evenVBand="0" w:oddHBand="0" w:evenHBand="0" w:firstRowFirstColumn="0" w:firstRowLastColumn="0" w:lastRowFirstColumn="0" w:lastRowLastColumn="0"/>
             <w:tcW w:w="2254" w:type="dxa"/>
           </w:tcPr>
-          <w:p/>
-        </w:tc>
-        <w:tc>
-          <w:tcPr>
-            <w:tcW w:w="2254" w:type="dxa"/>
-          </w:tcPr>
-          <w:p>
-            <w:pPr>
-              <w:cnfStyle w:val="000000100000" w:firstRow="0" w:lastRow="0" w:firstColumn="0" w:lastColumn="0" w:oddVBand="0" w:evenVBand="0" w:oddHBand="1" w:evenHBand="0" w:firstRowFirstColumn="0" w:firstRowLastColumn="0" w:lastRowFirstColumn="0" w:lastRowLastColumn="0"/>
-            </w:pPr>
-          </w:p>
-        </w:tc>
-        <w:tc>
-          <w:tcPr>
-            <w:tcW w:w="2254" w:type="dxa"/>
-          </w:tcPr>
-          <w:p>
-            <w:pPr>
-              <w:cnfStyle w:val="000000100000" w:firstRow="0" w:lastRow="0" w:firstColumn="0" w:lastColumn="0" w:oddVBand="0" w:evenVBand="0" w:oddHBand="1" w:evenHBand="0" w:firstRowFirstColumn="0" w:firstRowLastColumn="0" w:lastRowFirstColumn="0" w:lastRowLastColumn="0"/>
-            </w:pPr>
-          </w:p>
-        </w:tc>
-        <w:tc>
-          <w:tcPr>
-            <w:tcW w:w="2254" w:type="dxa"/>
-          </w:tcPr>
-          <w:p>
-            <w:pPr>
-              <w:cnfStyle w:val="000000100000" w:firstRow="0" w:lastRow="0" w:firstColumn="0" w:lastColumn="0" w:oddVBand="0" w:evenVBand="0" w:oddHBand="1" w:evenHBand="0" w:firstRowFirstColumn="0" w:firstRowLastColumn="0" w:lastRowFirstColumn="0" w:lastRowLastColumn="0"/>
-              <w:rPr>
-                <w:i/>
-                <w:iCs/>
-              </w:rPr>
-            </w:pPr>
-            <w:r>
-              <w:rPr>
-                <w:i/>
-                <w:iCs/>
-              </w:rPr>
-              <w:t>Appendix 5</w:t>
+          <w:p>
+            <w:pPr>
+              <w:rPr>
+                <w:b w:val="0"/>
+                <w:bCs w:val="0"/>
+              </w:rPr>
+            </w:pPr>
+            <w:r>
+              <w:rPr>
+                <w:b w:val="0"/>
+                <w:bCs w:val="0"/>
+              </w:rPr>
+              <w:t>From main menu “</w:t>
+            </w:r>
+            <w:r>
+              <w:rPr>
+                <w:b w:val="0"/>
+                <w:bCs w:val="0"/>
+              </w:rPr>
+              <w:t>5.</w:t>
+            </w:r>
+            <w:r>
+              <w:rPr>
+                <w:b w:val="0"/>
+                <w:bCs w:val="0"/>
+              </w:rPr>
+              <w:t>” is entered.</w:t>
+            </w:r>
+          </w:p>
+        </w:tc>
+        <w:tc>
+          <w:tcPr>
+            <w:tcW w:w="2254" w:type="dxa"/>
+          </w:tcPr>
+          <w:p>
+            <w:pPr>
+              <w:cnfStyle w:val="000000100000" w:firstRow="0" w:lastRow="0" w:firstColumn="0" w:lastColumn="0" w:oddVBand="0" w:evenVBand="0" w:oddHBand="1" w:evenHBand="0" w:firstRowFirstColumn="0" w:firstRowLastColumn="0" w:lastRowFirstColumn="0" w:lastRowLastColumn="0"/>
+            </w:pPr>
+            <w:r>
+              <w:t>Check menu handling.</w:t>
+            </w:r>
+          </w:p>
+        </w:tc>
+        <w:tc>
+          <w:tcPr>
+            <w:tcW w:w="2254" w:type="dxa"/>
+          </w:tcPr>
+          <w:p>
+            <w:pPr>
+              <w:cnfStyle w:val="000000100000" w:firstRow="0" w:lastRow="0" w:firstColumn="0" w:lastColumn="0" w:oddVBand="0" w:evenVBand="0" w:oddHBand="1" w:evenHBand="0" w:firstRowFirstColumn="0" w:firstRowLastColumn="0" w:lastRowFirstColumn="0" w:lastRowLastColumn="0"/>
+            </w:pPr>
+            <w:r>
+              <w:t>User is told it’s an invalid option.</w:t>
+            </w:r>
+          </w:p>
+        </w:tc>
+        <w:tc>
+          <w:tcPr>
+            <w:tcW w:w="2254" w:type="dxa"/>
+          </w:tcPr>
+          <w:p>
+            <w:pPr>
+              <w:cnfStyle w:val="000000100000" w:firstRow="0" w:lastRow="0" w:firstColumn="0" w:lastColumn="0" w:oddVBand="0" w:evenVBand="0" w:oddHBand="1" w:evenHBand="0" w:firstRowFirstColumn="0" w:firstRowLastColumn="0" w:lastRowFirstColumn="0" w:lastRowLastColumn="0"/>
+            </w:pPr>
+            <w:r>
+              <w:t>Output “Invalid option. Please try again” and menu reprinted.</w:t>
             </w:r>
           </w:p>
         </w:tc>
@@ -355,7 +436,56 @@
             <w:cnfStyle w:val="001000000000" w:firstRow="0" w:lastRow="0" w:firstColumn="1" w:lastColumn="0" w:oddVBand="0" w:evenVBand="0" w:oddHBand="0" w:evenHBand="0" w:firstRowFirstColumn="0" w:firstRowLastColumn="0" w:lastRowFirstColumn="0" w:lastRowLastColumn="0"/>
             <w:tcW w:w="2254" w:type="dxa"/>
           </w:tcPr>
-          <w:p/>
+          <w:p>
+            <w:pPr>
+              <w:rPr>
+                <w:b w:val="0"/>
+                <w:bCs w:val="0"/>
+              </w:rPr>
+            </w:pPr>
+            <w:r>
+              <w:rPr>
+                <w:b w:val="0"/>
+                <w:bCs w:val="0"/>
+              </w:rPr>
+              <w:t>From main menu “</w:t>
+            </w:r>
+            <w:r>
+              <w:rPr>
+                <w:b w:val="0"/>
+                <w:bCs w:val="0"/>
+              </w:rPr>
+              <w:t>E</w:t>
+            </w:r>
+            <w:r>
+              <w:rPr>
+                <w:b w:val="0"/>
+                <w:bCs w:val="0"/>
+              </w:rPr>
+              <w:t xml:space="preserve">xit the </w:t>
+            </w:r>
+            <w:r>
+              <w:rPr>
+                <w:b w:val="0"/>
+                <w:bCs w:val="0"/>
+              </w:rPr>
+              <w:t>P</w:t>
+            </w:r>
+            <w:r>
+              <w:rPr>
+                <w:b w:val="0"/>
+                <w:bCs w:val="0"/>
+              </w:rPr>
+              <w:t>rogram</w:t>
+            </w:r>
+            <w:r>
+              <w:rPr>
+                <w:b w:val="0"/>
+                <w:bCs w:val="0"/>
+              </w:rPr>
+              <w:t>” is entered.</w:t>
+            </w:r>
+          </w:p>
         </w:tc>
         <w:tc>
           <w:tcPr>
@@ -365,6 +495,15 @@
             <w:pPr>
               <w:cnfStyle w:val="000000000000" w:firstRow="0" w:lastRow="0" w:firstColumn="0" w:lastColumn="0" w:oddVBand="0" w:evenVBand="0" w:oddHBand="0" w:evenHBand="0" w:firstRowFirstColumn="0" w:firstRowLastColumn="0" w:lastRowFirstColumn="0" w:lastRowLastColumn="0"/>
             </w:pPr>
+            <w:r>
+              <w:t>Check menu handling</w:t>
+            </w:r>
+            <w:r>
+              <w:t xml:space="preserve"> with capitalisation</w:t>
+            </w:r>
+            <w:r>
+              <w:t>.</w:t>
+            </w:r>
           </w:p>
         </w:tc>
         <w:tc>
@@ -375,6 +514,9 @@
             <w:pPr>
               <w:cnfStyle w:val="000000000000" w:firstRow="0" w:lastRow="0" w:firstColumn="0" w:lastColumn="0" w:oddVBand="0" w:evenVBand="0" w:oddHBand="0" w:evenHBand="0" w:firstRowFirstColumn="0" w:firstRowLastColumn="0" w:lastRowFirstColumn="0" w:lastRowLastColumn="0"/>
             </w:pPr>
+            <w:r>
+              <w:t>Input converted to all lowercase. The program exits.</w:t>
+            </w:r>
           </w:p>
         </w:tc>
         <w:tc>
@@ -384,17 +526,9 @@
           <w:p>
             <w:pPr>
               <w:cnfStyle w:val="000000000000" w:firstRow="0" w:lastRow="0" w:firstColumn="0" w:lastColumn="0" w:oddVBand="0" w:evenVBand="0" w:oddHBand="0" w:evenHBand="0" w:firstRowFirstColumn="0" w:firstRowLastColumn="0" w:lastRowFirstColumn="0" w:lastRowLastColumn="0"/>
-              <w:rPr>
-                <w:i/>
-                <w:iCs/>
-              </w:rPr>
-            </w:pPr>
-            <w:r>
-              <w:rPr>
-                <w:i/>
-                <w:iCs/>
-              </w:rPr>
-              <w:t>Appendix 6</w:t>
+            </w:pPr>
+            <w:r>
+              <w:t>Program exits</w:t>
             </w:r>
           </w:p>
         </w:tc>
@@ -415,47 +549,84 @@
                 <w:bCs w:val="0"/>
               </w:rPr>
             </w:pPr>
-          </w:p>
-        </w:tc>
-        <w:tc>
-          <w:tcPr>
-            <w:tcW w:w="2254" w:type="dxa"/>
-          </w:tcPr>
-          <w:p>
-            <w:pPr>
-              <w:cnfStyle w:val="000000100000" w:firstRow="0" w:lastRow="0" w:firstColumn="0" w:lastColumn="0" w:oddVBand="0" w:evenVBand="0" w:oddHBand="1" w:evenHBand="0" w:firstRowFirstColumn="0" w:firstRowLastColumn="0" w:lastRowFirstColumn="0" w:lastRowLastColumn="0"/>
-            </w:pPr>
-          </w:p>
-        </w:tc>
-        <w:tc>
-          <w:tcPr>
-            <w:tcW w:w="2254" w:type="dxa"/>
-          </w:tcPr>
-          <w:p>
-            <w:pPr>
-              <w:cnfStyle w:val="000000100000" w:firstRow="0" w:lastRow="0" w:firstColumn="0" w:lastColumn="0" w:oddVBand="0" w:evenVBand="0" w:oddHBand="1" w:evenHBand="0" w:firstRowFirstColumn="0" w:firstRowLastColumn="0" w:lastRowFirstColumn="0" w:lastRowLastColumn="0"/>
-            </w:pPr>
-          </w:p>
-        </w:tc>
-        <w:tc>
-          <w:tcPr>
-            <w:tcW w:w="2254" w:type="dxa"/>
-          </w:tcPr>
-          <w:p>
-            <w:pPr>
-              <w:cnfStyle w:val="000000100000" w:firstRow="0" w:lastRow="0" w:firstColumn="0" w:lastColumn="0" w:oddVBand="0" w:evenVBand="0" w:oddHBand="1" w:evenHBand="0" w:firstRowFirstColumn="0" w:firstRowLastColumn="0" w:lastRowFirstColumn="0" w:lastRowLastColumn="0"/>
+            <w:r>
+              <w:rPr>
+                <w:b w:val="0"/>
+                <w:bCs w:val="0"/>
+              </w:rPr>
+              <w:t>From main menu “</w:t>
+            </w:r>
+            <w:r>
+              <w:rPr>
+                <w:b w:val="0"/>
+                <w:bCs w:val="0"/>
+              </w:rPr>
+              <w:t>aGE gROUP dISTRIBUTION</w:t>
+            </w:r>
+            <w:r>
+              <w:rPr>
+                <w:b w:val="0"/>
+                <w:bCs w:val="0"/>
+              </w:rPr>
+              <w:t>” is entered.</w:t>
+            </w:r>
+          </w:p>
+        </w:tc>
+        <w:tc>
+          <w:tcPr>
+            <w:tcW w:w="2254" w:type="dxa"/>
+          </w:tcPr>
+          <w:p>
+            <w:pPr>
+              <w:cnfStyle w:val="000000100000" w:firstRow="0" w:lastRow="0" w:firstColumn="0" w:lastColumn="0" w:oddVBand="0" w:evenVBand="0" w:oddHBand="1" w:evenHBand="0" w:firstRowFirstColumn="0" w:firstRowLastColumn="0" w:lastRowFirstColumn="0" w:lastRowLastColumn="0"/>
+            </w:pPr>
+            <w:r>
+              <w:t>Check menu handling with capitalisation.</w:t>
+            </w:r>
+          </w:p>
+        </w:tc>
+        <w:tc>
+          <w:tcPr>
+            <w:tcW w:w="2254" w:type="dxa"/>
+          </w:tcPr>
+          <w:p>
+            <w:pPr>
+              <w:cnfStyle w:val="000000100000" w:firstRow="0" w:lastRow="0" w:firstColumn="0" w:lastColumn="0" w:oddVBand="0" w:evenVBand="0" w:oddHBand="1" w:evenHBand="0" w:firstRowFirstColumn="0" w:firstRowLastColumn="0" w:lastRowFirstColumn="0" w:lastRowLastColumn="0"/>
+            </w:pPr>
+            <w:r>
+              <w:t xml:space="preserve">Input converted to all lowercase. </w:t>
+            </w:r>
+            <w:r>
+              <w:t>User shown Age Group Distribution.</w:t>
+            </w:r>
+          </w:p>
+        </w:tc>
+        <w:tc>
+          <w:tcPr>
+            <w:tcW w:w="2254" w:type="dxa"/>
+          </w:tcPr>
+          <w:p>
+            <w:pPr>
+              <w:cnfStyle w:val="000000100000" w:firstRow="0" w:lastRow="0" w:firstColumn="0" w:lastColumn="0" w:oddVBand="0" w:evenVBand="0" w:oddHBand="1" w:evenHBand="0" w:firstRowFirstColumn="0" w:firstRowLastColumn="0" w:lastRowFirstColumn="0" w:lastRowLastColumn="0"/>
+            </w:pPr>
+            <w:r>
               <w:rPr>
                 <w:i/>
                 <w:iCs/>
               </w:rPr>
-            </w:pPr>
-            <w:r>
-              <w:rPr>
-                <w:i/>
-                <w:iCs/>
-              </w:rPr>
-              <w:t>Appendix 7</w:t>
-            </w:r>
+              <w:t>Appendix 1</w:t>
+            </w:r>
+          </w:p>
+          <w:p>
+            <w:pPr>
+              <w:cnfStyle w:val="000000100000" w:firstRow="0" w:lastRow="0" w:firstColumn="0" w:lastColumn="0" w:oddVBand="0" w:evenVBand="0" w:oddHBand="1" w:evenHBand="0" w:firstRowFirstColumn="0" w:firstRowLastColumn="0" w:lastRowFirstColumn="0" w:lastRowLastColumn="0"/>
+            </w:pPr>
+          </w:p>
+          <w:p>
+            <w:pPr>
+              <w:jc w:val="center"/>
+              <w:cnfStyle w:val="000000100000" w:firstRow="0" w:lastRow="0" w:firstColumn="0" w:lastColumn="0" w:oddVBand="0" w:evenVBand="0" w:oddHBand="1" w:evenHBand="0" w:firstRowFirstColumn="0" w:firstRowLastColumn="0" w:lastRowFirstColumn="0" w:lastRowLastColumn="0"/>
+            </w:pPr>
           </w:p>
         </w:tc>
       </w:tr>
@@ -472,6 +643,13 @@
                 <w:bCs w:val="0"/>
               </w:rPr>
             </w:pPr>
+            <w:r>
+              <w:rPr>
+                <w:b w:val="0"/>
+                <w:bCs w:val="0"/>
+              </w:rPr>
+              <w:t>From main menu “Urban” is entered.</w:t>
+            </w:r>
           </w:p>
         </w:tc>
         <w:tc>
@@ -482,6 +660,9 @@
             <w:pPr>
               <w:cnfStyle w:val="000000000000" w:firstRow="0" w:lastRow="0" w:firstColumn="0" w:lastColumn="0" w:oddVBand="0" w:evenVBand="0" w:oddHBand="0" w:evenHBand="0" w:firstRowFirstColumn="0" w:firstRowLastColumn="0" w:lastRowFirstColumn="0" w:lastRowLastColumn="0"/>
             </w:pPr>
+            <w:r>
+              <w:t>Check partial input.</w:t>
+            </w:r>
           </w:p>
         </w:tc>
         <w:tc>
@@ -492,6 +673,9 @@
             <w:pPr>
               <w:cnfStyle w:val="000000000000" w:firstRow="0" w:lastRow="0" w:firstColumn="0" w:lastColumn="0" w:oddVBand="0" w:evenVBand="0" w:oddHBand="0" w:evenHBand="0" w:firstRowFirstColumn="0" w:firstRowLastColumn="0" w:lastRowFirstColumn="0" w:lastRowLastColumn="0"/>
             </w:pPr>
+            <w:r>
+              <w:t>User is told it’s an invalid option.</w:t>
+            </w:r>
           </w:p>
         </w:tc>
         <w:tc>
@@ -501,17 +685,9 @@
           <w:p>
             <w:pPr>
               <w:cnfStyle w:val="000000000000" w:firstRow="0" w:lastRow="0" w:firstColumn="0" w:lastColumn="0" w:oddVBand="0" w:evenVBand="0" w:oddHBand="0" w:evenHBand="0" w:firstRowFirstColumn="0" w:firstRowLastColumn="0" w:lastRowFirstColumn="0" w:lastRowLastColumn="0"/>
-              <w:rPr>
-                <w:i/>
-                <w:iCs/>
-              </w:rPr>
-            </w:pPr>
-            <w:r>
-              <w:rPr>
-                <w:i/>
-                <w:iCs/>
-              </w:rPr>
-              <w:t>Appendix 8</w:t>
+            </w:pPr>
+            <w:r>
+              <w:t>Output “Invalid option. Please try again” and menu reprinted.</w:t>
             </w:r>
           </w:p>
         </w:tc>
@@ -525,46 +701,69 @@
             <w:cnfStyle w:val="001000000000" w:firstRow="0" w:lastRow="0" w:firstColumn="1" w:lastColumn="0" w:oddVBand="0" w:evenVBand="0" w:oddHBand="0" w:evenHBand="0" w:firstRowFirstColumn="0" w:firstRowLastColumn="0" w:lastRowFirstColumn="0" w:lastRowLastColumn="0"/>
             <w:tcW w:w="2254" w:type="dxa"/>
           </w:tcPr>
-          <w:p/>
-        </w:tc>
-        <w:tc>
-          <w:tcPr>
-            <w:tcW w:w="2254" w:type="dxa"/>
-          </w:tcPr>
-          <w:p>
-            <w:pPr>
-              <w:cnfStyle w:val="000000100000" w:firstRow="0" w:lastRow="0" w:firstColumn="0" w:lastColumn="0" w:oddVBand="0" w:evenVBand="0" w:oddHBand="1" w:evenHBand="0" w:firstRowFirstColumn="0" w:firstRowLastColumn="0" w:lastRowFirstColumn="0" w:lastRowLastColumn="0"/>
-            </w:pPr>
-          </w:p>
-        </w:tc>
-        <w:tc>
-          <w:tcPr>
-            <w:tcW w:w="2254" w:type="dxa"/>
-          </w:tcPr>
-          <w:p>
-            <w:pPr>
-              <w:cnfStyle w:val="000000100000" w:firstRow="0" w:lastRow="0" w:firstColumn="0" w:lastColumn="0" w:oddVBand="0" w:evenVBand="0" w:oddHBand="1" w:evenHBand="0" w:firstRowFirstColumn="0" w:firstRowLastColumn="0" w:lastRowFirstColumn="0" w:lastRowLastColumn="0"/>
-            </w:pPr>
-          </w:p>
-        </w:tc>
-        <w:tc>
-          <w:tcPr>
-            <w:tcW w:w="2254" w:type="dxa"/>
-          </w:tcPr>
-          <w:p>
-            <w:pPr>
-              <w:cnfStyle w:val="000000100000" w:firstRow="0" w:lastRow="0" w:firstColumn="0" w:lastColumn="0" w:oddVBand="0" w:evenVBand="0" w:oddHBand="1" w:evenHBand="0" w:firstRowFirstColumn="0" w:firstRowLastColumn="0" w:lastRowFirstColumn="0" w:lastRowLastColumn="0"/>
+          <w:p>
+            <w:pPr>
+              <w:rPr>
+                <w:b w:val="0"/>
+                <w:bCs w:val="0"/>
+              </w:rPr>
+            </w:pPr>
+            <w:r>
+              <w:rPr>
+                <w:b w:val="0"/>
+                <w:bCs w:val="0"/>
+              </w:rPr>
+              <w:t>From main menu “4” is entered.</w:t>
+            </w:r>
+          </w:p>
+        </w:tc>
+        <w:tc>
+          <w:tcPr>
+            <w:tcW w:w="2254" w:type="dxa"/>
+          </w:tcPr>
+          <w:p>
+            <w:pPr>
+              <w:cnfStyle w:val="000000100000" w:firstRow="0" w:lastRow="0" w:firstColumn="0" w:lastColumn="0" w:oddVBand="0" w:evenVBand="0" w:oddHBand="1" w:evenHBand="0" w:firstRowFirstColumn="0" w:firstRowLastColumn="0" w:lastRowFirstColumn="0" w:lastRowLastColumn="0"/>
+            </w:pPr>
+            <w:r>
+              <w:t>Checks number input and Top 5 Populated Regions chart.</w:t>
+            </w:r>
+          </w:p>
+        </w:tc>
+        <w:tc>
+          <w:tcPr>
+            <w:tcW w:w="2254" w:type="dxa"/>
+          </w:tcPr>
+          <w:p>
+            <w:pPr>
+              <w:cnfStyle w:val="000000100000" w:firstRow="0" w:lastRow="0" w:firstColumn="0" w:lastColumn="0" w:oddVBand="0" w:evenVBand="0" w:oddHBand="1" w:evenHBand="0" w:firstRowFirstColumn="0" w:firstRowLastColumn="0" w:lastRowFirstColumn="0" w:lastRowLastColumn="0"/>
+            </w:pPr>
+            <w:r>
+              <w:t>Top 5 populated regions shown a bar chart. Shows New York, Los Angeles, Chicago, Houston and Philadelphia.</w:t>
+            </w:r>
+          </w:p>
+        </w:tc>
+        <w:tc>
+          <w:tcPr>
+            <w:tcW w:w="2254" w:type="dxa"/>
+          </w:tcPr>
+          <w:p>
+            <w:pPr>
+              <w:cnfStyle w:val="000000100000" w:firstRow="0" w:lastRow="0" w:firstColumn="0" w:lastColumn="0" w:oddVBand="0" w:evenVBand="0" w:oddHBand="1" w:evenHBand="0" w:firstRowFirstColumn="0" w:firstRowLastColumn="0" w:lastRowFirstColumn="0" w:lastRowLastColumn="0"/>
+            </w:pPr>
+            <w:r>
               <w:rPr>
                 <w:i/>
                 <w:iCs/>
               </w:rPr>
-            </w:pPr>
+              <w:t xml:space="preserve">Appendix </w:t>
+            </w:r>
             <w:r>
               <w:rPr>
                 <w:i/>
                 <w:iCs/>
               </w:rPr>
-              <w:t>Appendix 9</w:t>
+              <w:t>2</w:t>
             </w:r>
           </w:p>
         </w:tc>
@@ -575,7 +774,42 @@
             <w:cnfStyle w:val="001000000000" w:firstRow="0" w:lastRow="0" w:firstColumn="1" w:lastColumn="0" w:oddVBand="0" w:evenVBand="0" w:oddHBand="0" w:evenHBand="0" w:firstRowFirstColumn="0" w:firstRowLastColumn="0" w:lastRowFirstColumn="0" w:lastRowLastColumn="0"/>
             <w:tcW w:w="2254" w:type="dxa"/>
           </w:tcPr>
-          <w:p/>
+          <w:p>
+            <w:pPr>
+              <w:rPr>
+                <w:b w:val="0"/>
+                <w:bCs w:val="0"/>
+              </w:rPr>
+            </w:pPr>
+            <w:r>
+              <w:rPr>
+                <w:b w:val="0"/>
+                <w:bCs w:val="0"/>
+              </w:rPr>
+              <w:t>From main menu “</w:t>
+            </w:r>
+            <w:r>
+              <w:rPr>
+                <w:b w:val="0"/>
+                <w:bCs w:val="0"/>
+              </w:rPr>
+              <w:t>1</w:t>
+            </w:r>
+            <w:r>
+              <w:rPr>
+                <w:b w:val="0"/>
+                <w:bCs w:val="0"/>
+              </w:rPr>
+              <w:t>” is entered</w:t>
+            </w:r>
+            <w:r>
+              <w:rPr>
+                <w:b w:val="0"/>
+                <w:bCs w:val="0"/>
+              </w:rPr>
+              <w:t>.</w:t>
+            </w:r>
+          </w:p>
         </w:tc>
         <w:tc>
           <w:tcPr>
@@ -585,6 +819,9 @@
             <w:pPr>
               <w:cnfStyle w:val="000000000000" w:firstRow="0" w:lastRow="0" w:firstColumn="0" w:lastColumn="0" w:oddVBand="0" w:evenVBand="0" w:oddHBand="0" w:evenHBand="0" w:firstRowFirstColumn="0" w:firstRowLastColumn="0" w:lastRowFirstColumn="0" w:lastRowLastColumn="0"/>
             </w:pPr>
+            <w:r>
+              <w:t>Checks region list printing</w:t>
+            </w:r>
           </w:p>
         </w:tc>
         <w:tc>
@@ -595,6 +832,9 @@
             <w:pPr>
               <w:cnfStyle w:val="000000000000" w:firstRow="0" w:lastRow="0" w:firstColumn="0" w:lastColumn="0" w:oddVBand="0" w:evenVBand="0" w:oddHBand="0" w:evenHBand="0" w:firstRowFirstColumn="0" w:firstRowLastColumn="0" w:lastRowFirstColumn="0" w:lastRowLastColumn="0"/>
             </w:pPr>
+            <w:r>
+              <w:t>A list of all regions is printed, and user is prompted to enter one of them.</w:t>
+            </w:r>
           </w:p>
         </w:tc>
         <w:tc>
@@ -604,24 +844,9 @@
           <w:p>
             <w:pPr>
               <w:cnfStyle w:val="000000000000" w:firstRow="0" w:lastRow="0" w:firstColumn="0" w:lastColumn="0" w:oddVBand="0" w:evenVBand="0" w:oddHBand="0" w:evenHBand="0" w:firstRowFirstColumn="0" w:firstRowLastColumn="0" w:lastRowFirstColumn="0" w:lastRowLastColumn="0"/>
-              <w:rPr>
-                <w:i/>
-                <w:iCs/>
-              </w:rPr>
-            </w:pPr>
-            <w:r>
-              <w:rPr>
-                <w:i/>
-                <w:iCs/>
-              </w:rPr>
-              <w:t>Appendix</w:t>
-            </w:r>
-            <w:r>
-              <w:rPr>
-                <w:i/>
-                <w:iCs/>
-              </w:rPr>
-              <w:t xml:space="preserve"> 10</w:t>
+            </w:pPr>
+            <w:r>
+              <w:t>List of regions outputted, and user prompted to enter region name.</w:t>
             </w:r>
           </w:p>
         </w:tc>
@@ -635,53 +860,70 @@
             <w:cnfStyle w:val="001000000000" w:firstRow="0" w:lastRow="0" w:firstColumn="1" w:lastColumn="0" w:oddVBand="0" w:evenVBand="0" w:oddHBand="0" w:evenHBand="0" w:firstRowFirstColumn="0" w:firstRowLastColumn="0" w:lastRowFirstColumn="0" w:lastRowLastColumn="0"/>
             <w:tcW w:w="2254" w:type="dxa"/>
           </w:tcPr>
-          <w:p/>
-        </w:tc>
-        <w:tc>
-          <w:tcPr>
-            <w:tcW w:w="2254" w:type="dxa"/>
-          </w:tcPr>
-          <w:p>
-            <w:pPr>
-              <w:cnfStyle w:val="000000100000" w:firstRow="0" w:lastRow="0" w:firstColumn="0" w:lastColumn="0" w:oddVBand="0" w:evenVBand="0" w:oddHBand="1" w:evenHBand="0" w:firstRowFirstColumn="0" w:firstRowLastColumn="0" w:lastRowFirstColumn="0" w:lastRowLastColumn="0"/>
-            </w:pPr>
-          </w:p>
-        </w:tc>
-        <w:tc>
-          <w:tcPr>
-            <w:tcW w:w="2254" w:type="dxa"/>
-          </w:tcPr>
-          <w:p>
-            <w:pPr>
-              <w:cnfStyle w:val="000000100000" w:firstRow="0" w:lastRow="0" w:firstColumn="0" w:lastColumn="0" w:oddVBand="0" w:evenVBand="0" w:oddHBand="1" w:evenHBand="0" w:firstRowFirstColumn="0" w:firstRowLastColumn="0" w:lastRowFirstColumn="0" w:lastRowLastColumn="0"/>
-            </w:pPr>
-          </w:p>
-        </w:tc>
-        <w:tc>
-          <w:tcPr>
-            <w:tcW w:w="2254" w:type="dxa"/>
-          </w:tcPr>
-          <w:p>
-            <w:pPr>
-              <w:cnfStyle w:val="000000100000" w:firstRow="0" w:lastRow="0" w:firstColumn="0" w:lastColumn="0" w:oddVBand="0" w:evenVBand="0" w:oddHBand="1" w:evenHBand="0" w:firstRowFirstColumn="0" w:firstRowLastColumn="0" w:lastRowFirstColumn="0" w:lastRowLastColumn="0"/>
-              <w:rPr>
-                <w:i/>
-                <w:iCs/>
-              </w:rPr>
-            </w:pPr>
-            <w:r>
-              <w:rPr>
-                <w:i/>
-                <w:iCs/>
-              </w:rPr>
-              <w:t xml:space="preserve">Appendix </w:t>
-            </w:r>
-            <w:r>
-              <w:rPr>
-                <w:i/>
-                <w:iCs/>
-              </w:rPr>
-              <w:t>11</w:t>
+          <w:p>
+            <w:pPr>
+              <w:rPr>
+                <w:b w:val="0"/>
+                <w:bCs w:val="0"/>
+              </w:rPr>
+            </w:pPr>
+            <w:r>
+              <w:rPr>
+                <w:b w:val="0"/>
+                <w:bCs w:val="0"/>
+              </w:rPr>
+              <w:t>From main menu “1” is entered then “Pheonix” is entered.</w:t>
+            </w:r>
+          </w:p>
+        </w:tc>
+        <w:tc>
+          <w:tcPr>
+            <w:tcW w:w="2254" w:type="dxa"/>
+          </w:tcPr>
+          <w:p>
+            <w:pPr>
+              <w:cnfStyle w:val="000000100000" w:firstRow="0" w:lastRow="0" w:firstColumn="0" w:lastColumn="0" w:oddVBand="0" w:evenVBand="0" w:oddHBand="1" w:evenHBand="0" w:firstRowFirstColumn="0" w:firstRowLastColumn="0" w:lastRowFirstColumn="0" w:lastRowLastColumn="0"/>
+            </w:pPr>
+            <w:r>
+              <w:t xml:space="preserve">Checks incorrect region input </w:t>
+            </w:r>
+            <w:r>
+              <w:t>handling.</w:t>
+            </w:r>
+          </w:p>
+        </w:tc>
+        <w:tc>
+          <w:tcPr>
+            <w:tcW w:w="2254" w:type="dxa"/>
+          </w:tcPr>
+          <w:p>
+            <w:pPr>
+              <w:cnfStyle w:val="000000100000" w:firstRow="0" w:lastRow="0" w:firstColumn="0" w:lastColumn="0" w:oddVBand="0" w:evenVBand="0" w:oddHBand="1" w:evenHBand="0" w:firstRowFirstColumn="0" w:firstRowLastColumn="0" w:lastRowFirstColumn="0" w:lastRowLastColumn="0"/>
+            </w:pPr>
+            <w:r>
+              <w:t>User is told it an invalid input.</w:t>
+            </w:r>
+          </w:p>
+        </w:tc>
+        <w:tc>
+          <w:tcPr>
+            <w:tcW w:w="2254" w:type="dxa"/>
+          </w:tcPr>
+          <w:p>
+            <w:pPr>
+              <w:cnfStyle w:val="000000100000" w:firstRow="0" w:lastRow="0" w:firstColumn="0" w:lastColumn="0" w:oddVBand="0" w:evenVBand="0" w:oddHBand="1" w:evenHBand="0" w:firstRowFirstColumn="0" w:firstRowLastColumn="0" w:lastRowFirstColumn="0" w:lastRowLastColumn="0"/>
+            </w:pPr>
+            <w:r>
+              <w:t>Output “</w:t>
+            </w:r>
+            <w:r>
+              <w:t>Error: Region not found.</w:t>
+            </w:r>
+            <w:r>
+              <w:t>” And user is returned to menu</w:t>
+            </w:r>
+            <w:r>
+              <w:t>.</w:t>
             </w:r>
           </w:p>
         </w:tc>
@@ -692,7 +934,36 @@
             <w:cnfStyle w:val="001000000000" w:firstRow="0" w:lastRow="0" w:firstColumn="1" w:lastColumn="0" w:oddVBand="0" w:evenVBand="0" w:oddHBand="0" w:evenHBand="0" w:firstRowFirstColumn="0" w:firstRowLastColumn="0" w:lastRowFirstColumn="0" w:lastRowLastColumn="0"/>
             <w:tcW w:w="2254" w:type="dxa"/>
           </w:tcPr>
-          <w:p/>
+          <w:p>
+            <w:pPr>
+              <w:rPr>
+                <w:b w:val="0"/>
+                <w:bCs w:val="0"/>
+              </w:rPr>
+            </w:pPr>
+            <w:r>
+              <w:rPr>
+                <w:b w:val="0"/>
+                <w:bCs w:val="0"/>
+              </w:rPr>
+              <w:lastRenderedPageBreak/>
+              <w:t>From main menu “1” is entered then “</w:t>
+            </w:r>
+            <w:r>
+              <w:rPr>
+                <w:b w:val="0"/>
+                <w:bCs w:val="0"/>
+              </w:rPr>
+              <w:t>9</w:t>
+            </w:r>
+            <w:r>
+              <w:rPr>
+                <w:b w:val="0"/>
+                <w:bCs w:val="0"/>
+              </w:rPr>
+              <w:t>” is entered.</w:t>
+            </w:r>
+          </w:p>
         </w:tc>
         <w:tc>
           <w:tcPr>
@@ -702,6 +973,9 @@
             <w:pPr>
               <w:cnfStyle w:val="000000000000" w:firstRow="0" w:lastRow="0" w:firstColumn="0" w:lastColumn="0" w:oddVBand="0" w:evenVBand="0" w:oddHBand="0" w:evenHBand="0" w:firstRowFirstColumn="0" w:firstRowLastColumn="0" w:lastRowFirstColumn="0" w:lastRowLastColumn="0"/>
             </w:pPr>
+            <w:r>
+              <w:t>Checks incorrect region input handling.</w:t>
+            </w:r>
           </w:p>
         </w:tc>
         <w:tc>
@@ -712,6 +986,9 @@
             <w:pPr>
               <w:cnfStyle w:val="000000000000" w:firstRow="0" w:lastRow="0" w:firstColumn="0" w:lastColumn="0" w:oddVBand="0" w:evenVBand="0" w:oddHBand="0" w:evenHBand="0" w:firstRowFirstColumn="0" w:firstRowLastColumn="0" w:lastRowFirstColumn="0" w:lastRowLastColumn="0"/>
             </w:pPr>
+            <w:r>
+              <w:t>User is told it an invalid input.</w:t>
+            </w:r>
           </w:p>
         </w:tc>
         <w:tc>
@@ -721,25 +998,429 @@
           <w:p>
             <w:pPr>
               <w:cnfStyle w:val="000000000000" w:firstRow="0" w:lastRow="0" w:firstColumn="0" w:lastColumn="0" w:oddVBand="0" w:evenVBand="0" w:oddHBand="0" w:evenHBand="0" w:firstRowFirstColumn="0" w:firstRowLastColumn="0" w:lastRowFirstColumn="0" w:lastRowLastColumn="0"/>
-              <w:rPr>
-                <w:i/>
-                <w:iCs/>
-              </w:rPr>
-            </w:pPr>
-            <w:r>
-              <w:rPr>
-                <w:i/>
-                <w:iCs/>
-              </w:rPr>
-              <w:t xml:space="preserve">Appendix </w:t>
-            </w:r>
-            <w:r>
-              <w:rPr>
-                <w:i/>
-                <w:iCs/>
-              </w:rPr>
-              <w:t>12</w:t>
-            </w:r>
+            </w:pPr>
+            <w:r>
+              <w:t>Output “</w:t>
+            </w:r>
+            <w:r>
+              <w:t>Error: Region not found.</w:t>
+            </w:r>
+            <w:r>
+              <w:t>” And user is returned to menu</w:t>
+            </w:r>
+            <w:r>
+              <w:t>.</w:t>
+            </w:r>
+          </w:p>
+        </w:tc>
+      </w:tr>
+      <w:tr>
+        <w:trPr>
+          <w:cnfStyle w:val="000000100000" w:firstRow="0" w:lastRow="0" w:firstColumn="0" w:lastColumn="0" w:oddVBand="0" w:evenVBand="0" w:oddHBand="1" w:evenHBand="0" w:firstRowFirstColumn="0" w:firstRowLastColumn="0" w:lastRowFirstColumn="0" w:lastRowLastColumn="0"/>
+        </w:trPr>
+        <w:tc>
+          <w:tcPr>
+            <w:cnfStyle w:val="001000000000" w:firstRow="0" w:lastRow="0" w:firstColumn="1" w:lastColumn="0" w:oddVBand="0" w:evenVBand="0" w:oddHBand="0" w:evenHBand="0" w:firstRowFirstColumn="0" w:firstRowLastColumn="0" w:lastRowFirstColumn="0" w:lastRowLastColumn="0"/>
+            <w:tcW w:w="2254" w:type="dxa"/>
+          </w:tcPr>
+          <w:p>
+            <w:pPr>
+              <w:rPr>
+                <w:b w:val="0"/>
+                <w:bCs w:val="0"/>
+              </w:rPr>
+            </w:pPr>
+            <w:r>
+              <w:rPr>
+                <w:b w:val="0"/>
+                <w:bCs w:val="0"/>
+              </w:rPr>
+              <w:t>From main menu “1” is entered then “</w:t>
+            </w:r>
+            <w:r>
+              <w:rPr>
+                <w:b w:val="0"/>
+                <w:bCs w:val="0"/>
+              </w:rPr>
+              <w:t>atlanta</w:t>
+            </w:r>
+            <w:r>
+              <w:rPr>
+                <w:b w:val="0"/>
+                <w:bCs w:val="0"/>
+              </w:rPr>
+              <w:t>” is entered.</w:t>
+            </w:r>
+          </w:p>
+        </w:tc>
+        <w:tc>
+          <w:tcPr>
+            <w:tcW w:w="2254" w:type="dxa"/>
+          </w:tcPr>
+          <w:p>
+            <w:pPr>
+              <w:cnfStyle w:val="000000100000" w:firstRow="0" w:lastRow="0" w:firstColumn="0" w:lastColumn="0" w:oddVBand="0" w:evenVBand="0" w:oddHBand="1" w:evenHBand="0" w:firstRowFirstColumn="0" w:firstRowLastColumn="0" w:lastRowFirstColumn="0" w:lastRowLastColumn="0"/>
+            </w:pPr>
+            <w:r>
+              <w:t>Checks region demographics and capitalisation.</w:t>
+            </w:r>
+          </w:p>
+        </w:tc>
+        <w:tc>
+          <w:tcPr>
+            <w:tcW w:w="2254" w:type="dxa"/>
+          </w:tcPr>
+          <w:p>
+            <w:pPr>
+              <w:cnfStyle w:val="000000100000" w:firstRow="0" w:lastRow="0" w:firstColumn="0" w:lastColumn="0" w:oddVBand="0" w:evenVBand="0" w:oddHBand="1" w:evenHBand="0" w:firstRowFirstColumn="0" w:firstRowLastColumn="0" w:lastRowFirstColumn="0" w:lastRowLastColumn="0"/>
+            </w:pPr>
+            <w:r>
+              <w:t>User is shown Atlanta’s population demographics.</w:t>
+            </w:r>
+          </w:p>
+        </w:tc>
+        <w:tc>
+          <w:tcPr>
+            <w:tcW w:w="2254" w:type="dxa"/>
+          </w:tcPr>
+          <w:p>
+            <w:pPr>
+              <w:cnfStyle w:val="000000100000" w:firstRow="0" w:lastRow="0" w:firstColumn="0" w:lastColumn="0" w:oddVBand="0" w:evenVBand="0" w:oddHBand="1" w:evenHBand="0" w:firstRowFirstColumn="0" w:firstRowLastColumn="0" w:lastRowFirstColumn="0" w:lastRowLastColumn="0"/>
+            </w:pPr>
+            <w:r>
+              <w:t>Atlanta’s population demographics shown by gender, age groups and land designation.</w:t>
+            </w:r>
+          </w:p>
+        </w:tc>
+      </w:tr>
+      <w:tr>
+        <w:tc>
+          <w:tcPr>
+            <w:cnfStyle w:val="001000000000" w:firstRow="0" w:lastRow="0" w:firstColumn="1" w:lastColumn="0" w:oddVBand="0" w:evenVBand="0" w:oddHBand="0" w:evenHBand="0" w:firstRowFirstColumn="0" w:firstRowLastColumn="0" w:lastRowFirstColumn="0" w:lastRowLastColumn="0"/>
+            <w:tcW w:w="2254" w:type="dxa"/>
+          </w:tcPr>
+          <w:p>
+            <w:pPr>
+              <w:rPr>
+                <w:b w:val="0"/>
+                <w:bCs w:val="0"/>
+              </w:rPr>
+            </w:pPr>
+          </w:p>
+        </w:tc>
+        <w:tc>
+          <w:tcPr>
+            <w:tcW w:w="2254" w:type="dxa"/>
+          </w:tcPr>
+          <w:p>
+            <w:pPr>
+              <w:cnfStyle w:val="000000000000" w:firstRow="0" w:lastRow="0" w:firstColumn="0" w:lastColumn="0" w:oddVBand="0" w:evenVBand="0" w:oddHBand="0" w:evenHBand="0" w:firstRowFirstColumn="0" w:firstRowLastColumn="0" w:lastRowFirstColumn="0" w:lastRowLastColumn="0"/>
+            </w:pPr>
+          </w:p>
+        </w:tc>
+        <w:tc>
+          <w:tcPr>
+            <w:tcW w:w="2254" w:type="dxa"/>
+          </w:tcPr>
+          <w:p>
+            <w:pPr>
+              <w:cnfStyle w:val="000000000000" w:firstRow="0" w:lastRow="0" w:firstColumn="0" w:lastColumn="0" w:oddVBand="0" w:evenVBand="0" w:oddHBand="0" w:evenHBand="0" w:firstRowFirstColumn="0" w:firstRowLastColumn="0" w:lastRowFirstColumn="0" w:lastRowLastColumn="0"/>
+            </w:pPr>
+          </w:p>
+        </w:tc>
+        <w:tc>
+          <w:tcPr>
+            <w:tcW w:w="2254" w:type="dxa"/>
+          </w:tcPr>
+          <w:p>
+            <w:pPr>
+              <w:cnfStyle w:val="000000000000" w:firstRow="0" w:lastRow="0" w:firstColumn="0" w:lastColumn="0" w:oddVBand="0" w:evenVBand="0" w:oddHBand="0" w:evenHBand="0" w:firstRowFirstColumn="0" w:firstRowLastColumn="0" w:lastRowFirstColumn="0" w:lastRowLastColumn="0"/>
+            </w:pPr>
+          </w:p>
+        </w:tc>
+      </w:tr>
+      <w:tr>
+        <w:trPr>
+          <w:cnfStyle w:val="000000100000" w:firstRow="0" w:lastRow="0" w:firstColumn="0" w:lastColumn="0" w:oddVBand="0" w:evenVBand="0" w:oddHBand="1" w:evenHBand="0" w:firstRowFirstColumn="0" w:firstRowLastColumn="0" w:lastRowFirstColumn="0" w:lastRowLastColumn="0"/>
+        </w:trPr>
+        <w:tc>
+          <w:tcPr>
+            <w:cnfStyle w:val="001000000000" w:firstRow="0" w:lastRow="0" w:firstColumn="1" w:lastColumn="0" w:oddVBand="0" w:evenVBand="0" w:oddHBand="0" w:evenHBand="0" w:firstRowFirstColumn="0" w:firstRowLastColumn="0" w:lastRowFirstColumn="0" w:lastRowLastColumn="0"/>
+            <w:tcW w:w="2254" w:type="dxa"/>
+          </w:tcPr>
+          <w:p>
+            <w:pPr>
+              <w:rPr>
+                <w:b w:val="0"/>
+                <w:bCs w:val="0"/>
+              </w:rPr>
+            </w:pPr>
+          </w:p>
+        </w:tc>
+        <w:tc>
+          <w:tcPr>
+            <w:tcW w:w="2254" w:type="dxa"/>
+          </w:tcPr>
+          <w:p>
+            <w:pPr>
+              <w:cnfStyle w:val="000000100000" w:firstRow="0" w:lastRow="0" w:firstColumn="0" w:lastColumn="0" w:oddVBand="0" w:evenVBand="0" w:oddHBand="1" w:evenHBand="0" w:firstRowFirstColumn="0" w:firstRowLastColumn="0" w:lastRowFirstColumn="0" w:lastRowLastColumn="0"/>
+            </w:pPr>
+          </w:p>
+        </w:tc>
+        <w:tc>
+          <w:tcPr>
+            <w:tcW w:w="2254" w:type="dxa"/>
+          </w:tcPr>
+          <w:p>
+            <w:pPr>
+              <w:cnfStyle w:val="000000100000" w:firstRow="0" w:lastRow="0" w:firstColumn="0" w:lastColumn="0" w:oddVBand="0" w:evenVBand="0" w:oddHBand="1" w:evenHBand="0" w:firstRowFirstColumn="0" w:firstRowLastColumn="0" w:lastRowFirstColumn="0" w:lastRowLastColumn="0"/>
+            </w:pPr>
+          </w:p>
+        </w:tc>
+        <w:tc>
+          <w:tcPr>
+            <w:tcW w:w="2254" w:type="dxa"/>
+          </w:tcPr>
+          <w:p>
+            <w:pPr>
+              <w:cnfStyle w:val="000000100000" w:firstRow="0" w:lastRow="0" w:firstColumn="0" w:lastColumn="0" w:oddVBand="0" w:evenVBand="0" w:oddHBand="1" w:evenHBand="0" w:firstRowFirstColumn="0" w:firstRowLastColumn="0" w:lastRowFirstColumn="0" w:lastRowLastColumn="0"/>
+            </w:pPr>
+          </w:p>
+        </w:tc>
+      </w:tr>
+      <w:tr>
+        <w:tc>
+          <w:tcPr>
+            <w:cnfStyle w:val="001000000000" w:firstRow="0" w:lastRow="0" w:firstColumn="1" w:lastColumn="0" w:oddVBand="0" w:evenVBand="0" w:oddHBand="0" w:evenHBand="0" w:firstRowFirstColumn="0" w:firstRowLastColumn="0" w:lastRowFirstColumn="0" w:lastRowLastColumn="0"/>
+            <w:tcW w:w="2254" w:type="dxa"/>
+          </w:tcPr>
+          <w:p>
+            <w:pPr>
+              <w:rPr>
+                <w:b w:val="0"/>
+                <w:bCs w:val="0"/>
+              </w:rPr>
+            </w:pPr>
+          </w:p>
+        </w:tc>
+        <w:tc>
+          <w:tcPr>
+            <w:tcW w:w="2254" w:type="dxa"/>
+          </w:tcPr>
+          <w:p>
+            <w:pPr>
+              <w:cnfStyle w:val="000000000000" w:firstRow="0" w:lastRow="0" w:firstColumn="0" w:lastColumn="0" w:oddVBand="0" w:evenVBand="0" w:oddHBand="0" w:evenHBand="0" w:firstRowFirstColumn="0" w:firstRowLastColumn="0" w:lastRowFirstColumn="0" w:lastRowLastColumn="0"/>
+            </w:pPr>
+          </w:p>
+        </w:tc>
+        <w:tc>
+          <w:tcPr>
+            <w:tcW w:w="2254" w:type="dxa"/>
+          </w:tcPr>
+          <w:p>
+            <w:pPr>
+              <w:cnfStyle w:val="000000000000" w:firstRow="0" w:lastRow="0" w:firstColumn="0" w:lastColumn="0" w:oddVBand="0" w:evenVBand="0" w:oddHBand="0" w:evenHBand="0" w:firstRowFirstColumn="0" w:firstRowLastColumn="0" w:lastRowFirstColumn="0" w:lastRowLastColumn="0"/>
+            </w:pPr>
+          </w:p>
+        </w:tc>
+        <w:tc>
+          <w:tcPr>
+            <w:tcW w:w="2254" w:type="dxa"/>
+          </w:tcPr>
+          <w:p>
+            <w:pPr>
+              <w:cnfStyle w:val="000000000000" w:firstRow="0" w:lastRow="0" w:firstColumn="0" w:lastColumn="0" w:oddVBand="0" w:evenVBand="0" w:oddHBand="0" w:evenHBand="0" w:firstRowFirstColumn="0" w:firstRowLastColumn="0" w:lastRowFirstColumn="0" w:lastRowLastColumn="0"/>
+            </w:pPr>
+          </w:p>
+        </w:tc>
+      </w:tr>
+      <w:tr>
+        <w:trPr>
+          <w:cnfStyle w:val="000000100000" w:firstRow="0" w:lastRow="0" w:firstColumn="0" w:lastColumn="0" w:oddVBand="0" w:evenVBand="0" w:oddHBand="1" w:evenHBand="0" w:firstRowFirstColumn="0" w:firstRowLastColumn="0" w:lastRowFirstColumn="0" w:lastRowLastColumn="0"/>
+        </w:trPr>
+        <w:tc>
+          <w:tcPr>
+            <w:cnfStyle w:val="001000000000" w:firstRow="0" w:lastRow="0" w:firstColumn="1" w:lastColumn="0" w:oddVBand="0" w:evenVBand="0" w:oddHBand="0" w:evenHBand="0" w:firstRowFirstColumn="0" w:firstRowLastColumn="0" w:lastRowFirstColumn="0" w:lastRowLastColumn="0"/>
+            <w:tcW w:w="2254" w:type="dxa"/>
+          </w:tcPr>
+          <w:p>
+            <w:pPr>
+              <w:rPr>
+                <w:b w:val="0"/>
+                <w:bCs w:val="0"/>
+              </w:rPr>
+            </w:pPr>
+          </w:p>
+        </w:tc>
+        <w:tc>
+          <w:tcPr>
+            <w:tcW w:w="2254" w:type="dxa"/>
+          </w:tcPr>
+          <w:p>
+            <w:pPr>
+              <w:cnfStyle w:val="000000100000" w:firstRow="0" w:lastRow="0" w:firstColumn="0" w:lastColumn="0" w:oddVBand="0" w:evenVBand="0" w:oddHBand="1" w:evenHBand="0" w:firstRowFirstColumn="0" w:firstRowLastColumn="0" w:lastRowFirstColumn="0" w:lastRowLastColumn="0"/>
+            </w:pPr>
+          </w:p>
+        </w:tc>
+        <w:tc>
+          <w:tcPr>
+            <w:tcW w:w="2254" w:type="dxa"/>
+          </w:tcPr>
+          <w:p>
+            <w:pPr>
+              <w:cnfStyle w:val="000000100000" w:firstRow="0" w:lastRow="0" w:firstColumn="0" w:lastColumn="0" w:oddVBand="0" w:evenVBand="0" w:oddHBand="1" w:evenHBand="0" w:firstRowFirstColumn="0" w:firstRowLastColumn="0" w:lastRowFirstColumn="0" w:lastRowLastColumn="0"/>
+            </w:pPr>
+          </w:p>
+        </w:tc>
+        <w:tc>
+          <w:tcPr>
+            <w:tcW w:w="2254" w:type="dxa"/>
+          </w:tcPr>
+          <w:p>
+            <w:pPr>
+              <w:cnfStyle w:val="000000100000" w:firstRow="0" w:lastRow="0" w:firstColumn="0" w:lastColumn="0" w:oddVBand="0" w:evenVBand="0" w:oddHBand="1" w:evenHBand="0" w:firstRowFirstColumn="0" w:firstRowLastColumn="0" w:lastRowFirstColumn="0" w:lastRowLastColumn="0"/>
+            </w:pPr>
+          </w:p>
+        </w:tc>
+      </w:tr>
+      <w:tr>
+        <w:tc>
+          <w:tcPr>
+            <w:cnfStyle w:val="001000000000" w:firstRow="0" w:lastRow="0" w:firstColumn="1" w:lastColumn="0" w:oddVBand="0" w:evenVBand="0" w:oddHBand="0" w:evenHBand="0" w:firstRowFirstColumn="0" w:firstRowLastColumn="0" w:lastRowFirstColumn="0" w:lastRowLastColumn="0"/>
+            <w:tcW w:w="2254" w:type="dxa"/>
+          </w:tcPr>
+          <w:p>
+            <w:pPr>
+              <w:rPr>
+                <w:b w:val="0"/>
+                <w:bCs w:val="0"/>
+              </w:rPr>
+            </w:pPr>
+          </w:p>
+        </w:tc>
+        <w:tc>
+          <w:tcPr>
+            <w:tcW w:w="2254" w:type="dxa"/>
+          </w:tcPr>
+          <w:p>
+            <w:pPr>
+              <w:cnfStyle w:val="000000000000" w:firstRow="0" w:lastRow="0" w:firstColumn="0" w:lastColumn="0" w:oddVBand="0" w:evenVBand="0" w:oddHBand="0" w:evenHBand="0" w:firstRowFirstColumn="0" w:firstRowLastColumn="0" w:lastRowFirstColumn="0" w:lastRowLastColumn="0"/>
+            </w:pPr>
+          </w:p>
+        </w:tc>
+        <w:tc>
+          <w:tcPr>
+            <w:tcW w:w="2254" w:type="dxa"/>
+          </w:tcPr>
+          <w:p>
+            <w:pPr>
+              <w:cnfStyle w:val="000000000000" w:firstRow="0" w:lastRow="0" w:firstColumn="0" w:lastColumn="0" w:oddVBand="0" w:evenVBand="0" w:oddHBand="0" w:evenHBand="0" w:firstRowFirstColumn="0" w:firstRowLastColumn="0" w:lastRowFirstColumn="0" w:lastRowLastColumn="0"/>
+            </w:pPr>
+          </w:p>
+        </w:tc>
+        <w:tc>
+          <w:tcPr>
+            <w:tcW w:w="2254" w:type="dxa"/>
+          </w:tcPr>
+          <w:p>
+            <w:pPr>
+              <w:cnfStyle w:val="000000000000" w:firstRow="0" w:lastRow="0" w:firstColumn="0" w:lastColumn="0" w:oddVBand="0" w:evenVBand="0" w:oddHBand="0" w:evenHBand="0" w:firstRowFirstColumn="0" w:firstRowLastColumn="0" w:lastRowFirstColumn="0" w:lastRowLastColumn="0"/>
+            </w:pPr>
+          </w:p>
+        </w:tc>
+      </w:tr>
+      <w:tr>
+        <w:trPr>
+          <w:cnfStyle w:val="000000100000" w:firstRow="0" w:lastRow="0" w:firstColumn="0" w:lastColumn="0" w:oddVBand="0" w:evenVBand="0" w:oddHBand="1" w:evenHBand="0" w:firstRowFirstColumn="0" w:firstRowLastColumn="0" w:lastRowFirstColumn="0" w:lastRowLastColumn="0"/>
+        </w:trPr>
+        <w:tc>
+          <w:tcPr>
+            <w:cnfStyle w:val="001000000000" w:firstRow="0" w:lastRow="0" w:firstColumn="1" w:lastColumn="0" w:oddVBand="0" w:evenVBand="0" w:oddHBand="0" w:evenHBand="0" w:firstRowFirstColumn="0" w:firstRowLastColumn="0" w:lastRowFirstColumn="0" w:lastRowLastColumn="0"/>
+            <w:tcW w:w="2254" w:type="dxa"/>
+          </w:tcPr>
+          <w:p>
+            <w:pPr>
+              <w:rPr>
+                <w:b w:val="0"/>
+                <w:bCs w:val="0"/>
+              </w:rPr>
+            </w:pPr>
+          </w:p>
+        </w:tc>
+        <w:tc>
+          <w:tcPr>
+            <w:tcW w:w="2254" w:type="dxa"/>
+          </w:tcPr>
+          <w:p>
+            <w:pPr>
+              <w:cnfStyle w:val="000000100000" w:firstRow="0" w:lastRow="0" w:firstColumn="0" w:lastColumn="0" w:oddVBand="0" w:evenVBand="0" w:oddHBand="1" w:evenHBand="0" w:firstRowFirstColumn="0" w:firstRowLastColumn="0" w:lastRowFirstColumn="0" w:lastRowLastColumn="0"/>
+            </w:pPr>
+          </w:p>
+        </w:tc>
+        <w:tc>
+          <w:tcPr>
+            <w:tcW w:w="2254" w:type="dxa"/>
+          </w:tcPr>
+          <w:p>
+            <w:pPr>
+              <w:cnfStyle w:val="000000100000" w:firstRow="0" w:lastRow="0" w:firstColumn="0" w:lastColumn="0" w:oddVBand="0" w:evenVBand="0" w:oddHBand="1" w:evenHBand="0" w:firstRowFirstColumn="0" w:firstRowLastColumn="0" w:lastRowFirstColumn="0" w:lastRowLastColumn="0"/>
+            </w:pPr>
+          </w:p>
+        </w:tc>
+        <w:tc>
+          <w:tcPr>
+            <w:tcW w:w="2254" w:type="dxa"/>
+          </w:tcPr>
+          <w:p>
+            <w:pPr>
+              <w:cnfStyle w:val="000000100000" w:firstRow="0" w:lastRow="0" w:firstColumn="0" w:lastColumn="0" w:oddVBand="0" w:evenVBand="0" w:oddHBand="1" w:evenHBand="0" w:firstRowFirstColumn="0" w:firstRowLastColumn="0" w:lastRowFirstColumn="0" w:lastRowLastColumn="0"/>
+            </w:pPr>
+          </w:p>
+        </w:tc>
+      </w:tr>
+      <w:tr>
+        <w:tc>
+          <w:tcPr>
+            <w:cnfStyle w:val="001000000000" w:firstRow="0" w:lastRow="0" w:firstColumn="1" w:lastColumn="0" w:oddVBand="0" w:evenVBand="0" w:oddHBand="0" w:evenHBand="0" w:firstRowFirstColumn="0" w:firstRowLastColumn="0" w:lastRowFirstColumn="0" w:lastRowLastColumn="0"/>
+            <w:tcW w:w="2254" w:type="dxa"/>
+          </w:tcPr>
+          <w:p>
+            <w:pPr>
+              <w:rPr>
+                <w:b w:val="0"/>
+                <w:bCs w:val="0"/>
+              </w:rPr>
+            </w:pPr>
+          </w:p>
+        </w:tc>
+        <w:tc>
+          <w:tcPr>
+            <w:tcW w:w="2254" w:type="dxa"/>
+          </w:tcPr>
+          <w:p>
+            <w:pPr>
+              <w:cnfStyle w:val="000000000000" w:firstRow="0" w:lastRow="0" w:firstColumn="0" w:lastColumn="0" w:oddVBand="0" w:evenVBand="0" w:oddHBand="0" w:evenHBand="0" w:firstRowFirstColumn="0" w:firstRowLastColumn="0" w:lastRowFirstColumn="0" w:lastRowLastColumn="0"/>
+            </w:pPr>
+          </w:p>
+        </w:tc>
+        <w:tc>
+          <w:tcPr>
+            <w:tcW w:w="2254" w:type="dxa"/>
+          </w:tcPr>
+          <w:p>
+            <w:pPr>
+              <w:cnfStyle w:val="000000000000" w:firstRow="0" w:lastRow="0" w:firstColumn="0" w:lastColumn="0" w:oddVBand="0" w:evenVBand="0" w:oddHBand="0" w:evenHBand="0" w:firstRowFirstColumn="0" w:firstRowLastColumn="0" w:lastRowFirstColumn="0" w:lastRowLastColumn="0"/>
+            </w:pPr>
+          </w:p>
+        </w:tc>
+        <w:tc>
+          <w:tcPr>
+            <w:tcW w:w="2254" w:type="dxa"/>
+          </w:tcPr>
+          <w:p>
+            <w:pPr>
+              <w:cnfStyle w:val="000000000000" w:firstRow="0" w:lastRow="0" w:firstColumn="0" w:lastColumn="0" w:oddVBand="0" w:evenVBand="0" w:oddHBand="0" w:evenHBand="0" w:firstRowFirstColumn="0" w:firstRowLastColumn="0" w:lastRowFirstColumn="0" w:lastRowLastColumn="0"/>
+            </w:pPr>
           </w:p>
         </w:tc>
       </w:tr>
@@ -759,7 +1440,128 @@
         <w:t>Appendix 1</w:t>
       </w:r>
     </w:p>
-    <w:p/>
+    <w:p>
+      <w:r>
+        <w:rPr>
+          <w:noProof/>
+        </w:rPr>
+        <w:drawing>
+          <wp:inline distT="0" distB="0" distL="0" distR="0" wp14:anchorId="4380BF75" wp14:editId="30B5C060">
+            <wp:extent cx="5731510" cy="6270625"/>
+            <wp:effectExtent l="0" t="0" r="2540" b="0"/>
+            <wp:docPr id="2124818246" name="Picture 1" descr="A pie chart with numbers and a few different colored circles&#10;&#10;Description automatically generated with medium confidence"/>
+            <wp:cNvGraphicFramePr>
+              <a:graphicFrameLocks xmlns:a="http://schemas.openxmlformats.org/drawingml/2006/main" noChangeAspect="1"/>
+            </wp:cNvGraphicFramePr>
+            <a:graphic xmlns:a="http://schemas.openxmlformats.org/drawingml/2006/main">
+              <a:graphicData uri="http://schemas.openxmlformats.org/drawingml/2006/picture">
+                <pic:pic xmlns:pic="http://schemas.openxmlformats.org/drawingml/2006/picture">
+                  <pic:nvPicPr>
+                    <pic:cNvPr id="2124818246" name="Picture 1" descr="A pie chart with numbers and a few different colored circles&#10;&#10;Description automatically generated with medium confidence"/>
+                    <pic:cNvPicPr>
+                      <a:picLocks noChangeAspect="1" noChangeArrowheads="1"/>
+                    </pic:cNvPicPr>
+                  </pic:nvPicPr>
+                  <pic:blipFill>
+                    <a:blip r:embed="rId4">
+                      <a:extLst>
+                        <a:ext uri="{28A0092B-C50C-407E-A947-70E740481C1C}">
+                          <a14:useLocalDpi xmlns:a14="http://schemas.microsoft.com/office/drawing/2010/main" val="0"/>
+                        </a:ext>
+                      </a:extLst>
+                    </a:blip>
+                    <a:srcRect/>
+                    <a:stretch>
+                      <a:fillRect/>
+                    </a:stretch>
+                  </pic:blipFill>
+                  <pic:spPr bwMode="auto">
+                    <a:xfrm>
+                      <a:off x="0" y="0"/>
+                      <a:ext cx="5731510" cy="6270625"/>
+                    </a:xfrm>
+                    <a:prstGeom prst="rect">
+                      <a:avLst/>
+                    </a:prstGeom>
+                    <a:noFill/>
+                    <a:ln>
+                      <a:noFill/>
+                    </a:ln>
+                  </pic:spPr>
+                </pic:pic>
+              </a:graphicData>
+            </a:graphic>
+          </wp:inline>
+        </w:drawing>
+      </w:r>
+    </w:p>
+    <w:p>
+      <w:pPr>
+        <w:pStyle w:val="Heading2"/>
+      </w:pPr>
+      <w:r>
+        <w:lastRenderedPageBreak/>
+        <w:t xml:space="preserve">Appendix </w:t>
+      </w:r>
+      <w:r>
+        <w:t>2</w:t>
+      </w:r>
+    </w:p>
+    <w:p>
+      <w:r>
+        <w:rPr>
+          <w:noProof/>
+        </w:rPr>
+        <w:drawing>
+          <wp:inline distT="0" distB="0" distL="0" distR="0" wp14:anchorId="15CFE432" wp14:editId="0D92FF48">
+            <wp:extent cx="5731510" cy="3851275"/>
+            <wp:effectExtent l="0" t="0" r="2540" b="0"/>
+            <wp:docPr id="1976053613" name="Picture 2" descr="A screenshot of a graph&#10;&#10;Description automatically generated"/>
+            <wp:cNvGraphicFramePr>
+              <a:graphicFrameLocks xmlns:a="http://schemas.openxmlformats.org/drawingml/2006/main" noChangeAspect="1"/>
+            </wp:cNvGraphicFramePr>
+            <a:graphic xmlns:a="http://schemas.openxmlformats.org/drawingml/2006/main">
+              <a:graphicData uri="http://schemas.openxmlformats.org/drawingml/2006/picture">
+                <pic:pic xmlns:pic="http://schemas.openxmlformats.org/drawingml/2006/picture">
+                  <pic:nvPicPr>
+                    <pic:cNvPr id="1976053613" name="Picture 2" descr="A screenshot of a graph&#10;&#10;Description automatically generated"/>
+                    <pic:cNvPicPr>
+                      <a:picLocks noChangeAspect="1" noChangeArrowheads="1"/>
+                    </pic:cNvPicPr>
+                  </pic:nvPicPr>
+                  <pic:blipFill>
+                    <a:blip r:embed="rId5">
+                      <a:extLst>
+                        <a:ext uri="{28A0092B-C50C-407E-A947-70E740481C1C}">
+                          <a14:useLocalDpi xmlns:a14="http://schemas.microsoft.com/office/drawing/2010/main" val="0"/>
+                        </a:ext>
+                      </a:extLst>
+                    </a:blip>
+                    <a:srcRect/>
+                    <a:stretch>
+                      <a:fillRect/>
+                    </a:stretch>
+                  </pic:blipFill>
+                  <pic:spPr bwMode="auto">
+                    <a:xfrm>
+                      <a:off x="0" y="0"/>
+                      <a:ext cx="5731510" cy="3851275"/>
+                    </a:xfrm>
+                    <a:prstGeom prst="rect">
+                      <a:avLst/>
+                    </a:prstGeom>
+                    <a:noFill/>
+                    <a:ln>
+                      <a:noFill/>
+                    </a:ln>
+                  </pic:spPr>
+                </pic:pic>
+              </a:graphicData>
+            </a:graphic>
+          </wp:inline>
+        </w:drawing>
+      </w:r>
+    </w:p>
     <w:sectPr>
       <w:pgSz w:w="11906" w:h="16838"/>
       <w:pgMar w:top="1440" w:right="1440" w:bottom="1440" w:left="1440" w:header="708" w:footer="708" w:gutter="0"/>

</xml_diff>

<commit_message>
Added test data and increased error handling
</commit_message>
<xml_diff>
--- a/ITC106 - Programming Principles/Assessment 4/Populations Demograohics Test Data.docx
+++ b/ITC106 - Programming Principles/Assessment 4/Populations Demograohics Test Data.docx
@@ -132,10 +132,7 @@
               <w:cnfStyle w:val="000000100000" w:firstRow="0" w:lastRow="0" w:firstColumn="0" w:lastColumn="0" w:oddVBand="0" w:evenVBand="0" w:oddHBand="1" w:evenHBand="0" w:firstRowFirstColumn="0" w:firstRowLastColumn="0" w:lastRowFirstColumn="0" w:lastRowLastColumn="0"/>
             </w:pPr>
             <w:r>
-              <w:t>“Error: File not found”</w:t>
-            </w:r>
-            <w:r>
-              <w:t xml:space="preserve"> </w:t>
+              <w:t xml:space="preserve">“Error: File not found” </w:t>
             </w:r>
             <w:r>
               <w:t>outputted</w:t>
@@ -164,7 +161,28 @@
                 <w:b w:val="0"/>
                 <w:bCs w:val="0"/>
               </w:rPr>
-              <w:t>File name without path entered</w:t>
+              <w:t>File name</w:t>
+            </w:r>
+            <w:r>
+              <w:rPr>
+                <w:b w:val="0"/>
+                <w:bCs w:val="0"/>
+              </w:rPr>
+              <w:t xml:space="preserve"> “popdata.txt” </w:t>
+            </w:r>
+            <w:r>
+              <w:rPr>
+                <w:b w:val="0"/>
+                <w:bCs w:val="0"/>
+              </w:rPr>
+              <w:t>without</w:t>
+            </w:r>
+            <w:r>
+              <w:rPr>
+                <w:b w:val="0"/>
+                <w:bCs w:val="0"/>
+              </w:rPr>
+              <w:t xml:space="preserve"> path entered</w:t>
             </w:r>
           </w:p>
         </w:tc>
@@ -242,7 +260,28 @@
                 <w:b w:val="0"/>
                 <w:bCs w:val="0"/>
               </w:rPr>
-              <w:t>ull correct path entered</w:t>
+              <w:t>ull correct path</w:t>
+            </w:r>
+            <w:r>
+              <w:rPr>
+                <w:b w:val="0"/>
+                <w:bCs w:val="0"/>
+              </w:rPr>
+              <w:t xml:space="preserve"> for “popdata.txt”</w:t>
+            </w:r>
+            <w:r>
+              <w:rPr>
+                <w:b w:val="0"/>
+                <w:bCs w:val="0"/>
+              </w:rPr>
+              <w:t xml:space="preserve"> entered</w:t>
+            </w:r>
+            <w:r>
+              <w:rPr>
+                <w:b w:val="0"/>
+                <w:bCs w:val="0"/>
+              </w:rPr>
+              <w:t>.</w:t>
             </w:r>
           </w:p>
         </w:tc>
@@ -302,6 +341,13 @@
                 <w:bCs w:val="0"/>
               </w:rPr>
             </w:pPr>
+            <w:r>
+              <w:rPr>
+                <w:b w:val="0"/>
+                <w:bCs w:val="0"/>
+              </w:rPr>
+              <w:t xml:space="preserve">File “popdata.txt” is used. </w:t>
+            </w:r>
             <w:r>
               <w:rPr>
                 <w:b w:val="0"/>
@@ -372,21 +418,14 @@
                 <w:b w:val="0"/>
                 <w:bCs w:val="0"/>
               </w:rPr>
-              <w:t>From main menu “</w:t>
-            </w:r>
-            <w:r>
-              <w:rPr>
-                <w:b w:val="0"/>
-                <w:bCs w:val="0"/>
-              </w:rPr>
-              <w:t>5.</w:t>
-            </w:r>
-            <w:r>
-              <w:rPr>
-                <w:b w:val="0"/>
-                <w:bCs w:val="0"/>
-              </w:rPr>
-              <w:t>” is entered.</w:t>
+              <w:t xml:space="preserve">File “popdata.txt” is used. </w:t>
+            </w:r>
+            <w:r>
+              <w:rPr>
+                <w:b w:val="0"/>
+                <w:bCs w:val="0"/>
+              </w:rPr>
+              <w:t>From main menu “5.” is entered.</w:t>
             </w:r>
           </w:p>
         </w:tc>
@@ -448,6 +487,13 @@
                 <w:b w:val="0"/>
                 <w:bCs w:val="0"/>
               </w:rPr>
+              <w:t xml:space="preserve">File “popdata.txt” is used. </w:t>
+            </w:r>
+            <w:r>
+              <w:rPr>
+                <w:b w:val="0"/>
+                <w:bCs w:val="0"/>
+              </w:rPr>
               <w:t>From main menu “</w:t>
             </w:r>
             <w:r>
@@ -476,14 +522,7 @@
                 <w:b w:val="0"/>
                 <w:bCs w:val="0"/>
               </w:rPr>
-              <w:t>rogram</w:t>
-            </w:r>
-            <w:r>
-              <w:rPr>
-                <w:b w:val="0"/>
-                <w:bCs w:val="0"/>
-              </w:rPr>
-              <w:t>” is entered.</w:t>
+              <w:t>rogram” is entered.</w:t>
             </w:r>
           </w:p>
         </w:tc>
@@ -496,13 +535,7 @@
               <w:cnfStyle w:val="000000000000" w:firstRow="0" w:lastRow="0" w:firstColumn="0" w:lastColumn="0" w:oddVBand="0" w:evenVBand="0" w:oddHBand="0" w:evenHBand="0" w:firstRowFirstColumn="0" w:firstRowLastColumn="0" w:lastRowFirstColumn="0" w:lastRowLastColumn="0"/>
             </w:pPr>
             <w:r>
-              <w:t>Check menu handling</w:t>
-            </w:r>
-            <w:r>
-              <w:t xml:space="preserve"> with capitalisation</w:t>
-            </w:r>
-            <w:r>
-              <w:t>.</w:t>
+              <w:t>Check menu handling with capitalisation.</w:t>
             </w:r>
           </w:p>
         </w:tc>
@@ -554,15 +587,56 @@
                 <w:b w:val="0"/>
                 <w:bCs w:val="0"/>
               </w:rPr>
+              <w:t xml:space="preserve">File “popdata.txt” is used. </w:t>
+            </w:r>
+            <w:r>
+              <w:rPr>
+                <w:b w:val="0"/>
+                <w:bCs w:val="0"/>
+              </w:rPr>
               <w:t>From main menu “</w:t>
             </w:r>
-            <w:r>
-              <w:rPr>
-                <w:b w:val="0"/>
-                <w:bCs w:val="0"/>
-              </w:rPr>
-              <w:t>aGE gROUP dISTRIBUTION</w:t>
-            </w:r>
+            <w:proofErr w:type="spellStart"/>
+            <w:r>
+              <w:rPr>
+                <w:b w:val="0"/>
+                <w:bCs w:val="0"/>
+              </w:rPr>
+              <w:t>aGE</w:t>
+            </w:r>
+            <w:proofErr w:type="spellEnd"/>
+            <w:r>
+              <w:rPr>
+                <w:b w:val="0"/>
+                <w:bCs w:val="0"/>
+              </w:rPr>
+              <w:t xml:space="preserve"> </w:t>
+            </w:r>
+            <w:proofErr w:type="spellStart"/>
+            <w:r>
+              <w:rPr>
+                <w:b w:val="0"/>
+                <w:bCs w:val="0"/>
+              </w:rPr>
+              <w:t>gROUP</w:t>
+            </w:r>
+            <w:proofErr w:type="spellEnd"/>
+            <w:r>
+              <w:rPr>
+                <w:b w:val="0"/>
+                <w:bCs w:val="0"/>
+              </w:rPr>
+              <w:t xml:space="preserve"> </w:t>
+            </w:r>
+            <w:proofErr w:type="spellStart"/>
+            <w:r>
+              <w:rPr>
+                <w:b w:val="0"/>
+                <w:bCs w:val="0"/>
+              </w:rPr>
+              <w:t>dISTRIBUTION</w:t>
+            </w:r>
+            <w:proofErr w:type="spellEnd"/>
             <w:r>
               <w:rPr>
                 <w:b w:val="0"/>
@@ -594,10 +668,7 @@
               <w:cnfStyle w:val="000000100000" w:firstRow="0" w:lastRow="0" w:firstColumn="0" w:lastColumn="0" w:oddVBand="0" w:evenVBand="0" w:oddHBand="1" w:evenHBand="0" w:firstRowFirstColumn="0" w:firstRowLastColumn="0" w:lastRowFirstColumn="0" w:lastRowLastColumn="0"/>
             </w:pPr>
             <w:r>
-              <w:t xml:space="preserve">Input converted to all lowercase. </w:t>
-            </w:r>
-            <w:r>
-              <w:t>User shown Age Group Distribution.</w:t>
+              <w:t>Input converted to all lowercase. User shown Age Group Distribution.</w:t>
             </w:r>
           </w:p>
         </w:tc>
@@ -643,6 +714,13 @@
                 <w:bCs w:val="0"/>
               </w:rPr>
             </w:pPr>
+            <w:r>
+              <w:rPr>
+                <w:b w:val="0"/>
+                <w:bCs w:val="0"/>
+              </w:rPr>
+              <w:t xml:space="preserve">File “popdata.txt” is used. </w:t>
+            </w:r>
             <w:r>
               <w:rPr>
                 <w:b w:val="0"/>
@@ -713,6 +791,13 @@
                 <w:b w:val="0"/>
                 <w:bCs w:val="0"/>
               </w:rPr>
+              <w:t xml:space="preserve">File “popdata.txt” is used. </w:t>
+            </w:r>
+            <w:r>
+              <w:rPr>
+                <w:b w:val="0"/>
+                <w:bCs w:val="0"/>
+              </w:rPr>
               <w:t>From main menu “4” is entered.</w:t>
             </w:r>
           </w:p>
@@ -756,14 +841,7 @@
                 <w:i/>
                 <w:iCs/>
               </w:rPr>
-              <w:t xml:space="preserve">Appendix </w:t>
-            </w:r>
-            <w:r>
-              <w:rPr>
-                <w:i/>
-                <w:iCs/>
-              </w:rPr>
-              <w:t>2</w:t>
+              <w:t>Appendix 2</w:t>
             </w:r>
           </w:p>
         </w:tc>
@@ -786,28 +864,14 @@
                 <w:b w:val="0"/>
                 <w:bCs w:val="0"/>
               </w:rPr>
-              <w:t>From main menu “</w:t>
-            </w:r>
-            <w:r>
-              <w:rPr>
-                <w:b w:val="0"/>
-                <w:bCs w:val="0"/>
-              </w:rPr>
-              <w:t>1</w:t>
-            </w:r>
-            <w:r>
-              <w:rPr>
-                <w:b w:val="0"/>
-                <w:bCs w:val="0"/>
-              </w:rPr>
-              <w:t>” is entered</w:t>
-            </w:r>
-            <w:r>
-              <w:rPr>
-                <w:b w:val="0"/>
-                <w:bCs w:val="0"/>
-              </w:rPr>
-              <w:t>.</w:t>
+              <w:t xml:space="preserve">File “popdata.txt” is used. </w:t>
+            </w:r>
+            <w:r>
+              <w:rPr>
+                <w:b w:val="0"/>
+                <w:bCs w:val="0"/>
+              </w:rPr>
+              <w:t>From main menu “1” is entered.</w:t>
             </w:r>
           </w:p>
         </w:tc>
@@ -872,6 +936,14 @@
                 <w:b w:val="0"/>
                 <w:bCs w:val="0"/>
               </w:rPr>
+              <w:lastRenderedPageBreak/>
+              <w:t xml:space="preserve">File “popdata.txt” is used. </w:t>
+            </w:r>
+            <w:r>
+              <w:rPr>
+                <w:b w:val="0"/>
+                <w:bCs w:val="0"/>
+              </w:rPr>
               <w:t>From main menu “1” is entered then “Pheonix” is entered.</w:t>
             </w:r>
           </w:p>
@@ -885,10 +957,7 @@
               <w:cnfStyle w:val="000000100000" w:firstRow="0" w:lastRow="0" w:firstColumn="0" w:lastColumn="0" w:oddVBand="0" w:evenVBand="0" w:oddHBand="1" w:evenHBand="0" w:firstRowFirstColumn="0" w:firstRowLastColumn="0" w:lastRowFirstColumn="0" w:lastRowLastColumn="0"/>
             </w:pPr>
             <w:r>
-              <w:t xml:space="preserve">Checks incorrect region input </w:t>
-            </w:r>
-            <w:r>
-              <w:t>handling.</w:t>
+              <w:t>Checks incorrect region input handling.</w:t>
             </w:r>
           </w:p>
         </w:tc>
@@ -920,10 +989,7 @@
               <w:t>Error: Region not found.</w:t>
             </w:r>
             <w:r>
-              <w:t>” And user is returned to menu</w:t>
-            </w:r>
-            <w:r>
-              <w:t>.</w:t>
+              <w:t>” And user is returned to menu.</w:t>
             </w:r>
           </w:p>
         </w:tc>
@@ -946,22 +1012,14 @@
                 <w:b w:val="0"/>
                 <w:bCs w:val="0"/>
               </w:rPr>
-              <w:lastRenderedPageBreak/>
-              <w:t>From main menu “1” is entered then “</w:t>
-            </w:r>
-            <w:r>
-              <w:rPr>
-                <w:b w:val="0"/>
-                <w:bCs w:val="0"/>
-              </w:rPr>
-              <w:t>9</w:t>
-            </w:r>
-            <w:r>
-              <w:rPr>
-                <w:b w:val="0"/>
-                <w:bCs w:val="0"/>
-              </w:rPr>
-              <w:t>” is entered.</w:t>
+              <w:t xml:space="preserve">File “popdata.txt” is used. </w:t>
+            </w:r>
+            <w:r>
+              <w:rPr>
+                <w:b w:val="0"/>
+                <w:bCs w:val="0"/>
+              </w:rPr>
+              <w:t>From main menu “1” is entered then “9” is entered.</w:t>
             </w:r>
           </w:p>
         </w:tc>
@@ -1006,10 +1064,7 @@
               <w:t>Error: Region not found.</w:t>
             </w:r>
             <w:r>
-              <w:t>” And user is returned to menu</w:t>
-            </w:r>
-            <w:r>
-              <w:t>.</w:t>
+              <w:t>” And user is returned to menu.</w:t>
             </w:r>
           </w:p>
         </w:tc>
@@ -1035,8 +1090,16 @@
                 <w:b w:val="0"/>
                 <w:bCs w:val="0"/>
               </w:rPr>
+              <w:t xml:space="preserve">File “popdata.txt” is used. </w:t>
+            </w:r>
+            <w:r>
+              <w:rPr>
+                <w:b w:val="0"/>
+                <w:bCs w:val="0"/>
+              </w:rPr>
               <w:t>From main menu “1” is entered then “</w:t>
             </w:r>
+            <w:proofErr w:type="spellStart"/>
             <w:r>
               <w:rPr>
                 <w:b w:val="0"/>
@@ -1044,6 +1107,7 @@
               </w:rPr>
               <w:t>atlanta</w:t>
             </w:r>
+            <w:proofErr w:type="spellEnd"/>
             <w:r>
               <w:rPr>
                 <w:b w:val="0"/>
@@ -1106,6 +1170,20 @@
                 <w:bCs w:val="0"/>
               </w:rPr>
             </w:pPr>
+            <w:r>
+              <w:rPr>
+                <w:b w:val="0"/>
+                <w:bCs w:val="0"/>
+              </w:rPr>
+              <w:t xml:space="preserve">File “popdata.txt” is used. </w:t>
+            </w:r>
+            <w:r>
+              <w:rPr>
+                <w:b w:val="0"/>
+                <w:bCs w:val="0"/>
+              </w:rPr>
+              <w:t>From main menu “3” is entered then “Tucson” is entered.</w:t>
+            </w:r>
           </w:p>
         </w:tc>
         <w:tc>
@@ -1116,6 +1194,9 @@
             <w:pPr>
               <w:cnfStyle w:val="000000000000" w:firstRow="0" w:lastRow="0" w:firstColumn="0" w:lastColumn="0" w:oddVBand="0" w:evenVBand="0" w:oddHBand="0" w:evenHBand="0" w:firstRowFirstColumn="0" w:firstRowLastColumn="0" w:lastRowFirstColumn="0" w:lastRowLastColumn="0"/>
             </w:pPr>
+            <w:r>
+              <w:t>Checks land designation population.</w:t>
+            </w:r>
           </w:p>
         </w:tc>
         <w:tc>
@@ -1126,6 +1207,17 @@
             <w:pPr>
               <w:cnfStyle w:val="000000000000" w:firstRow="0" w:lastRow="0" w:firstColumn="0" w:lastColumn="0" w:oddVBand="0" w:evenVBand="0" w:oddHBand="0" w:evenHBand="0" w:firstRowFirstColumn="0" w:firstRowLastColumn="0" w:lastRowFirstColumn="0" w:lastRowLastColumn="0"/>
             </w:pPr>
+            <w:r>
+              <w:t xml:space="preserve">Population for Tucson </w:t>
+            </w:r>
+            <w:proofErr w:type="spellStart"/>
+            <w:r>
+              <w:t>Aryzooongya</w:t>
+            </w:r>
+            <w:proofErr w:type="spellEnd"/>
+            <w:r>
+              <w:t>! Is shown in a bar graph for urban and rural split.</w:t>
+            </w:r>
           </w:p>
         </w:tc>
         <w:tc>
@@ -1136,6 +1228,17 @@
             <w:pPr>
               <w:cnfStyle w:val="000000000000" w:firstRow="0" w:lastRow="0" w:firstColumn="0" w:lastColumn="0" w:oddVBand="0" w:evenVBand="0" w:oddHBand="0" w:evenHBand="0" w:firstRowFirstColumn="0" w:firstRowLastColumn="0" w:lastRowFirstColumn="0" w:lastRowLastColumn="0"/>
             </w:pPr>
+            <w:r>
+              <w:t xml:space="preserve">Bar chart of Tucson </w:t>
+            </w:r>
+            <w:proofErr w:type="spellStart"/>
+            <w:r>
+              <w:t>Aryzooongya</w:t>
+            </w:r>
+            <w:proofErr w:type="spellEnd"/>
+            <w:r>
+              <w:t>! Is shown for urban and rural population.</w:t>
+            </w:r>
           </w:p>
         </w:tc>
       </w:tr>
@@ -1155,6 +1258,27 @@
                 <w:bCs w:val="0"/>
               </w:rPr>
             </w:pPr>
+            <w:r>
+              <w:rPr>
+                <w:b w:val="0"/>
+                <w:bCs w:val="0"/>
+              </w:rPr>
+              <w:t xml:space="preserve">File </w:t>
+            </w:r>
+            <w:r>
+              <w:rPr>
+                <w:b w:val="0"/>
+                <w:bCs w:val="0"/>
+              </w:rPr>
+              <w:t>“test1.txt” is used</w:t>
+            </w:r>
+            <w:r>
+              <w:rPr>
+                <w:b w:val="0"/>
+                <w:bCs w:val="0"/>
+              </w:rPr>
+              <w:t>.</w:t>
+            </w:r>
           </w:p>
         </w:tc>
         <w:tc>
@@ -1165,6 +1289,9 @@
             <w:pPr>
               <w:cnfStyle w:val="000000100000" w:firstRow="0" w:lastRow="0" w:firstColumn="0" w:lastColumn="0" w:oddVBand="0" w:evenVBand="0" w:oddHBand="1" w:evenHBand="0" w:firstRowFirstColumn="0" w:firstRowLastColumn="0" w:lastRowFirstColumn="0" w:lastRowLastColumn="0"/>
             </w:pPr>
+            <w:r>
+              <w:t>Checks handling of blank file.</w:t>
+            </w:r>
           </w:p>
         </w:tc>
         <w:tc>
@@ -1175,6 +1302,9 @@
             <w:pPr>
               <w:cnfStyle w:val="000000100000" w:firstRow="0" w:lastRow="0" w:firstColumn="0" w:lastColumn="0" w:oddVBand="0" w:evenVBand="0" w:oddHBand="1" w:evenHBand="0" w:firstRowFirstColumn="0" w:firstRowLastColumn="0" w:lastRowFirstColumn="0" w:lastRowLastColumn="0"/>
             </w:pPr>
+            <w:r>
+              <w:t>User told file can’t be used and program exits.</w:t>
+            </w:r>
           </w:p>
         </w:tc>
         <w:tc>
@@ -1185,6 +1315,15 @@
             <w:pPr>
               <w:cnfStyle w:val="000000100000" w:firstRow="0" w:lastRow="0" w:firstColumn="0" w:lastColumn="0" w:oddVBand="0" w:evenVBand="0" w:oddHBand="1" w:evenHBand="0" w:firstRowFirstColumn="0" w:firstRowLastColumn="0" w:lastRowFirstColumn="0" w:lastRowLastColumn="0"/>
             </w:pPr>
+            <w:r>
+              <w:t>Output “</w:t>
+            </w:r>
+            <w:r>
+              <w:t>No valid file found.</w:t>
+            </w:r>
+            <w:r>
+              <w:t>” and program exits.</w:t>
+            </w:r>
           </w:p>
         </w:tc>
       </w:tr>
@@ -1201,6 +1340,13 @@
                 <w:bCs w:val="0"/>
               </w:rPr>
             </w:pPr>
+            <w:r>
+              <w:rPr>
+                <w:b w:val="0"/>
+                <w:bCs w:val="0"/>
+              </w:rPr>
+              <w:t>File “test2.txt” is used. Top 5 populated regions run.</w:t>
+            </w:r>
           </w:p>
         </w:tc>
         <w:tc>
@@ -1211,6 +1357,9 @@
             <w:pPr>
               <w:cnfStyle w:val="000000000000" w:firstRow="0" w:lastRow="0" w:firstColumn="0" w:lastColumn="0" w:oddVBand="0" w:evenVBand="0" w:oddHBand="0" w:evenHBand="0" w:firstRowFirstColumn="0" w:firstRowLastColumn="0" w:lastRowFirstColumn="0" w:lastRowLastColumn="0"/>
             </w:pPr>
+            <w:r>
+              <w:t>Check function handling file with less than 5 regions.</w:t>
+            </w:r>
           </w:p>
         </w:tc>
         <w:tc>
@@ -1221,6 +1370,9 @@
             <w:pPr>
               <w:cnfStyle w:val="000000000000" w:firstRow="0" w:lastRow="0" w:firstColumn="0" w:lastColumn="0" w:oddVBand="0" w:evenVBand="0" w:oddHBand="0" w:evenHBand="0" w:firstRowFirstColumn="0" w:firstRowLastColumn="0" w:lastRowFirstColumn="0" w:lastRowLastColumn="0"/>
             </w:pPr>
+            <w:r>
+              <w:t>Displays all 3 regions sorted from most to least populated.</w:t>
+            </w:r>
           </w:p>
         </w:tc>
         <w:tc>
@@ -1231,6 +1383,9 @@
             <w:pPr>
               <w:cnfStyle w:val="000000000000" w:firstRow="0" w:lastRow="0" w:firstColumn="0" w:lastColumn="0" w:oddVBand="0" w:evenVBand="0" w:oddHBand="0" w:evenHBand="0" w:firstRowFirstColumn="0" w:firstRowLastColumn="0" w:lastRowFirstColumn="0" w:lastRowLastColumn="0"/>
             </w:pPr>
+            <w:r>
+              <w:t>3 regions shown by total population.</w:t>
+            </w:r>
           </w:p>
         </w:tc>
       </w:tr>
@@ -1250,6 +1405,13 @@
                 <w:bCs w:val="0"/>
               </w:rPr>
             </w:pPr>
+            <w:r>
+              <w:rPr>
+                <w:b w:val="0"/>
+                <w:bCs w:val="0"/>
+              </w:rPr>
+              <w:t>File “test2.txt” is used. From main menu “1” is entered.</w:t>
+            </w:r>
           </w:p>
         </w:tc>
         <w:tc>
@@ -1260,6 +1422,9 @@
             <w:pPr>
               <w:cnfStyle w:val="000000100000" w:firstRow="0" w:lastRow="0" w:firstColumn="0" w:lastColumn="0" w:oddVBand="0" w:evenVBand="0" w:oddHBand="1" w:evenHBand="0" w:firstRowFirstColumn="0" w:firstRowLastColumn="0" w:lastRowFirstColumn="0" w:lastRowLastColumn="0"/>
             </w:pPr>
+            <w:r>
+              <w:t>Checks printing of smaller region list.</w:t>
+            </w:r>
           </w:p>
         </w:tc>
         <w:tc>
@@ -1270,6 +1435,9 @@
             <w:pPr>
               <w:cnfStyle w:val="000000100000" w:firstRow="0" w:lastRow="0" w:firstColumn="0" w:lastColumn="0" w:oddVBand="0" w:evenVBand="0" w:oddHBand="1" w:evenHBand="0" w:firstRowFirstColumn="0" w:firstRowLastColumn="0" w:lastRowFirstColumn="0" w:lastRowLastColumn="0"/>
             </w:pPr>
+            <w:r>
+              <w:t>List of 3 regions shown.</w:t>
+            </w:r>
           </w:p>
         </w:tc>
         <w:tc>
@@ -1280,6 +1448,9 @@
             <w:pPr>
               <w:cnfStyle w:val="000000100000" w:firstRow="0" w:lastRow="0" w:firstColumn="0" w:lastColumn="0" w:oddVBand="0" w:evenVBand="0" w:oddHBand="1" w:evenHBand="0" w:firstRowFirstColumn="0" w:firstRowLastColumn="0" w:lastRowFirstColumn="0" w:lastRowLastColumn="0"/>
             </w:pPr>
+            <w:r>
+              <w:t>3 regions shown and user prompted to enter region name.</w:t>
+            </w:r>
           </w:p>
         </w:tc>
       </w:tr>
@@ -1296,6 +1467,13 @@
                 <w:bCs w:val="0"/>
               </w:rPr>
             </w:pPr>
+            <w:r>
+              <w:rPr>
+                <w:b w:val="0"/>
+                <w:bCs w:val="0"/>
+              </w:rPr>
+              <w:t>File “test3.txt” is used.</w:t>
+            </w:r>
           </w:p>
         </w:tc>
         <w:tc>
@@ -1306,6 +1484,9 @@
             <w:pPr>
               <w:cnfStyle w:val="000000000000" w:firstRow="0" w:lastRow="0" w:firstColumn="0" w:lastColumn="0" w:oddVBand="0" w:evenVBand="0" w:oddHBand="0" w:evenHBand="0" w:firstRowFirstColumn="0" w:firstRowLastColumn="0" w:lastRowFirstColumn="0" w:lastRowLastColumn="0"/>
             </w:pPr>
+            <w:r>
+              <w:t>Checks handling of “,” instead of “|” as data separator.</w:t>
+            </w:r>
           </w:p>
         </w:tc>
         <w:tc>
@@ -1316,6 +1497,9 @@
             <w:pPr>
               <w:cnfStyle w:val="000000000000" w:firstRow="0" w:lastRow="0" w:firstColumn="0" w:lastColumn="0" w:oddVBand="0" w:evenVBand="0" w:oddHBand="0" w:evenHBand="0" w:firstRowFirstColumn="0" w:firstRowLastColumn="0" w:lastRowFirstColumn="0" w:lastRowLastColumn="0"/>
             </w:pPr>
+            <w:r>
+              <w:t>Program shouldn’t be able to split data. And tell user it isn’t a valid file.</w:t>
+            </w:r>
           </w:p>
         </w:tc>
         <w:tc>
@@ -1326,6 +1510,15 @@
             <w:pPr>
               <w:cnfStyle w:val="000000000000" w:firstRow="0" w:lastRow="0" w:firstColumn="0" w:lastColumn="0" w:oddVBand="0" w:evenVBand="0" w:oddHBand="0" w:evenHBand="0" w:firstRowFirstColumn="0" w:firstRowLastColumn="0" w:lastRowFirstColumn="0" w:lastRowLastColumn="0"/>
             </w:pPr>
+            <w:r>
+              <w:t>Output “</w:t>
+            </w:r>
+            <w:r>
+              <w:t>No valid file found.</w:t>
+            </w:r>
+            <w:r>
+              <w:t>”</w:t>
+            </w:r>
           </w:p>
         </w:tc>
       </w:tr>
@@ -1345,6 +1538,13 @@
                 <w:bCs w:val="0"/>
               </w:rPr>
             </w:pPr>
+            <w:r>
+              <w:rPr>
+                <w:b w:val="0"/>
+                <w:bCs w:val="0"/>
+              </w:rPr>
+              <w:t>File “test4.txt” is used. From the main menu “1” then “New York” is entered.</w:t>
+            </w:r>
           </w:p>
         </w:tc>
         <w:tc>
@@ -1355,6 +1555,9 @@
             <w:pPr>
               <w:cnfStyle w:val="000000100000" w:firstRow="0" w:lastRow="0" w:firstColumn="0" w:lastColumn="0" w:oddVBand="0" w:evenVBand="0" w:oddHBand="1" w:evenHBand="0" w:firstRowFirstColumn="0" w:firstRowLastColumn="0" w:lastRowFirstColumn="0" w:lastRowLastColumn="0"/>
             </w:pPr>
+            <w:r>
+              <w:t>Checks handling of more precise numbers.</w:t>
+            </w:r>
           </w:p>
         </w:tc>
         <w:tc>
@@ -1365,6 +1568,9 @@
             <w:pPr>
               <w:cnfStyle w:val="000000100000" w:firstRow="0" w:lastRow="0" w:firstColumn="0" w:lastColumn="0" w:oddVBand="0" w:evenVBand="0" w:oddHBand="1" w:evenHBand="0" w:firstRowFirstColumn="0" w:firstRowLastColumn="0" w:lastRowFirstColumn="0" w:lastRowLastColumn="0"/>
             </w:pPr>
+            <w:r>
+              <w:t>Displays New Yorks population with the precise files number for total population.</w:t>
+            </w:r>
           </w:p>
         </w:tc>
         <w:tc>
@@ -1375,6 +1581,9 @@
             <w:pPr>
               <w:cnfStyle w:val="000000100000" w:firstRow="0" w:lastRow="0" w:firstColumn="0" w:lastColumn="0" w:oddVBand="0" w:evenVBand="0" w:oddHBand="1" w:evenHBand="0" w:firstRowFirstColumn="0" w:firstRowLastColumn="0" w:lastRowFirstColumn="0" w:lastRowLastColumn="0"/>
             </w:pPr>
+            <w:r>
+              <w:t>Population of “625625” displayed.</w:t>
+            </w:r>
           </w:p>
         </w:tc>
       </w:tr>
@@ -1391,6 +1600,21 @@
                 <w:bCs w:val="0"/>
               </w:rPr>
             </w:pPr>
+            <w:r>
+              <w:rPr>
+                <w:b w:val="0"/>
+                <w:bCs w:val="0"/>
+              </w:rPr>
+              <w:t xml:space="preserve">File “test4.txt” is used. From the main menu “1” </w:t>
+            </w:r>
+            <w:r>
+              <w:rPr>
+                <w:b w:val="0"/>
+                <w:bCs w:val="0"/>
+              </w:rPr>
+              <w:lastRenderedPageBreak/>
+              <w:t>then “Phoenix” is entered.</w:t>
+            </w:r>
           </w:p>
         </w:tc>
         <w:tc>
@@ -1401,6 +1625,10 @@
             <w:pPr>
               <w:cnfStyle w:val="000000000000" w:firstRow="0" w:lastRow="0" w:firstColumn="0" w:lastColumn="0" w:oddVBand="0" w:evenVBand="0" w:oddHBand="0" w:evenHBand="0" w:firstRowFirstColumn="0" w:firstRowLastColumn="0" w:lastRowFirstColumn="0" w:lastRowLastColumn="0"/>
             </w:pPr>
+            <w:r>
+              <w:lastRenderedPageBreak/>
+              <w:t>Checks handling of float rather than integers.</w:t>
+            </w:r>
           </w:p>
         </w:tc>
         <w:tc>
@@ -1411,6 +1639,9 @@
             <w:pPr>
               <w:cnfStyle w:val="000000000000" w:firstRow="0" w:lastRow="0" w:firstColumn="0" w:lastColumn="0" w:oddVBand="0" w:evenVBand="0" w:oddHBand="0" w:evenHBand="0" w:firstRowFirstColumn="0" w:firstRowLastColumn="0" w:lastRowFirstColumn="0" w:lastRowLastColumn="0"/>
             </w:pPr>
+            <w:r>
+              <w:t>Displays the full decimal value of total population.</w:t>
+            </w:r>
           </w:p>
         </w:tc>
         <w:tc>
@@ -1421,6 +1652,15 @@
             <w:pPr>
               <w:cnfStyle w:val="000000000000" w:firstRow="0" w:lastRow="0" w:firstColumn="0" w:lastColumn="0" w:oddVBand="0" w:evenVBand="0" w:oddHBand="0" w:evenHBand="0" w:firstRowFirstColumn="0" w:firstRowLastColumn="0" w:lastRowFirstColumn="0" w:lastRowLastColumn="0"/>
             </w:pPr>
+            <w:r>
+              <w:t>Population of “</w:t>
+            </w:r>
+            <w:r>
+              <w:t>1424511.5</w:t>
+            </w:r>
+            <w:r>
+              <w:t>” displayed.</w:t>
+            </w:r>
           </w:p>
         </w:tc>
       </w:tr>
@@ -1501,10 +1741,7 @@
       </w:pPr>
       <w:r>
         <w:lastRenderedPageBreak/>
-        <w:t xml:space="preserve">Appendix </w:t>
-      </w:r>
-      <w:r>
-        <w:t>2</w:t>
+        <w:t>Appendix 2</w:t>
       </w:r>
     </w:p>
     <w:p>

</xml_diff>